<commit_message>
pushing a word doc to git, what a time to be alive
</commit_message>
<xml_diff>
--- a/src/main/resources/converted.docx
+++ b/src/main/resources/converted.docx
@@ -459,14 +459,16 @@
               <w:spacing w:before="55" w:line="278" w:lineRule="auto"/>
               <w:ind w:left="79" w:right="29"/>
               <w:rPr>
-                <w:sz w:val="14"/>
-                <w:szCs w:val="14"/>
+                <w:rFonts w:cs="Arial"/>
+                <w:sz w:val="16"/>
+                <w:szCs w:val="16"/>
               </w:rPr>
             </w:pPr>
             <w:r>
               <w:rPr>
-                <w:sz w:val="14"/>
-                <w:szCs w:val="14"/>
+                <w:rFonts w:cs="Arial"/>
+                <w:sz w:val="16"/>
+                <w:szCs w:val="16"/>
               </w:rPr>
               <w:t>2. PLANT REGISTRY/BASIC PERMIT/BREWER'S NO. (Required)</w:t>
             </w:r>
@@ -477,14 +479,16 @@
               <w:spacing w:before="55" w:line="278" w:lineRule="auto"/>
               <w:ind w:left="79" w:right="29"/>
               <w:rPr>
-                <w:sz w:val="14"/>
-                <w:szCs w:val="14"/>
+                <w:rFonts w:cs="Arial"/>
+                <w:sz w:val="16"/>
+                <w:szCs w:val="16"/>
               </w:rPr>
             </w:pPr>
             <w:r>
               <w:rPr>
-                <w:sz w:val="14"/>
-                <w:szCs w:val="14"/>
+                <w:rFonts w:cs="Arial"/>
+                <w:sz w:val="16"/>
+                <w:szCs w:val="16"/>
               </w:rPr>
               <w:t>PLANT_REGISTRY</w:t>
             </w:r>
@@ -514,14 +518,16 @@
               <w:spacing w:line="160" w:lineRule="exact"/>
               <w:ind w:left="40"/>
               <w:rPr>
-                <w:sz w:val="14"/>
-                <w:szCs w:val="14"/>
+                <w:rFonts w:cs="Arial"/>
+                <w:sz w:val="16"/>
+                <w:szCs w:val="16"/>
               </w:rPr>
             </w:pPr>
             <w:r>
               <w:rPr>
-                <w:sz w:val="14"/>
-                <w:szCs w:val="14"/>
+                <w:rFonts w:cs="Arial"/>
+                <w:sz w:val="16"/>
+                <w:szCs w:val="16"/>
               </w:rPr>
               <w:t>3. SOURCE OF PRODUCT</w:t>
             </w:r>
@@ -532,18 +538,20 @@
               <w:spacing w:before="16"/>
               <w:ind w:left="187"/>
               <w:rPr>
+                <w:rFonts w:cs="Arial"/>
                 <w:i/>
                 <w:iCs/>
-                <w:sz w:val="15"/>
-                <w:szCs w:val="15"/>
+                <w:sz w:val="16"/>
+                <w:szCs w:val="16"/>
               </w:rPr>
             </w:pPr>
             <w:r>
               <w:rPr>
+                <w:rFonts w:cs="Arial"/>
                 <w:i/>
                 <w:iCs/>
-                <w:sz w:val="15"/>
-                <w:szCs w:val="15"/>
+                <w:sz w:val="16"/>
+                <w:szCs w:val="16"/>
               </w:rPr>
               <w:t>(Required)</w:t>
             </w:r>
@@ -553,6 +561,7 @@
               <w:pStyle w:val="TableParagraph"/>
               <w:spacing w:before="5"/>
               <w:rPr>
+                <w:rFonts w:cs="Arial"/>
                 <w:b/>
                 <w:bCs/>
                 <w:sz w:val="16"/>
@@ -568,14 +577,16 @@
               </w:tabs>
               <w:ind w:left="247"/>
               <w:rPr>
-                <w:sz w:val="14"/>
-                <w:szCs w:val="14"/>
+                <w:rFonts w:cs="Arial"/>
+                <w:sz w:val="16"/>
+                <w:szCs w:val="16"/>
               </w:rPr>
             </w:pPr>
             <w:r>
               <w:rPr>
-                <w:sz w:val="14"/>
-                <w:szCs w:val="14"/>
+                <w:rFonts w:cs="Arial"/>
+                <w:sz w:val="16"/>
+                <w:szCs w:val="16"/>
               </w:rPr>
               <w:t>Domestic        Imported</w:t>
             </w:r>
@@ -588,14 +599,16 @@
               </w:tabs>
               <w:ind w:left="247"/>
               <w:rPr>
-                <w:sz w:val="14"/>
-                <w:szCs w:val="14"/>
+                <w:rFonts w:cs="Arial"/>
+                <w:sz w:val="16"/>
+                <w:szCs w:val="16"/>
               </w:rPr>
             </w:pPr>
             <w:r>
               <w:rPr>
-                <w:sz w:val="14"/>
-                <w:szCs w:val="14"/>
+                <w:rFonts w:cs="Arial"/>
+                <w:sz w:val="16"/>
+                <w:szCs w:val="16"/>
               </w:rPr>
               <w:t xml:space="preserve">  _DOM_            IMP_</w:t>
             </w:r>
@@ -625,6 +638,7 @@
               <w:ind w:left="-2874" w:right="-2706"/>
               <w:jc w:val="both"/>
               <w:rPr>
+                <w:rFonts w:cs="Arial"/>
                 <w:b/>
                 <w:sz w:val="16"/>
                 <w:szCs w:val="16"/>
@@ -632,43 +646,23 @@
             </w:pPr>
             <w:r>
               <w:rPr>
+                <w:rFonts w:cs="Arial"/>
                 <w:b/>
                 <w:sz w:val="16"/>
                 <w:szCs w:val="16"/>
               </w:rPr>
-              <w:t xml:space="preserve">__                                                      </w:t>
-            </w:r>
-            <w:r>
-              <w:rPr>
+              <w:t>__</w:t>
+            </w:r>
+            <w:bookmarkStart w:id="0" w:name="_GoBack"/>
+            <w:bookmarkEnd w:id="0"/>
+            <w:r>
+              <w:rPr>
+                <w:rFonts w:cs="Arial"/>
                 <w:b/>
                 <w:sz w:val="16"/>
                 <w:szCs w:val="16"/>
               </w:rPr>
-              <w:t xml:space="preserve">     </w:t>
-            </w:r>
-            <w:r>
-              <w:rPr>
-                <w:b/>
-                <w:sz w:val="16"/>
-                <w:szCs w:val="16"/>
-              </w:rPr>
-              <w:t xml:space="preserve"> PART I </w:t>
-            </w:r>
-            <w:r>
-              <w:rPr>
-                <w:b/>
-                <w:sz w:val="16"/>
-                <w:szCs w:val="16"/>
-              </w:rPr>
-              <w:t>–</w:t>
-            </w:r>
-            <w:r>
-              <w:rPr>
-                <w:b/>
-                <w:sz w:val="16"/>
-                <w:szCs w:val="16"/>
-              </w:rPr>
-              <w:t xml:space="preserve"> APPLICATION</w:t>
+              <w:t xml:space="preserve">                                                            PART I – APPLICATION</w:t>
             </w:r>
           </w:p>
         </w:tc>
@@ -700,6 +694,11 @@
               <w:pStyle w:val="TableParagraph"/>
               <w:spacing w:before="55" w:line="278" w:lineRule="auto"/>
               <w:ind w:left="79" w:right="29"/>
+              <w:rPr>
+                <w:rFonts w:cs="Arial"/>
+                <w:sz w:val="16"/>
+                <w:szCs w:val="16"/>
+              </w:rPr>
             </w:pPr>
           </w:p>
         </w:tc>
@@ -728,6 +727,11 @@
                 <w:tab w:val="left" w:pos="1412"/>
               </w:tabs>
               <w:ind w:left="247"/>
+              <w:rPr>
+                <w:rFonts w:cs="Arial"/>
+                <w:sz w:val="16"/>
+                <w:szCs w:val="16"/>
+              </w:rPr>
             </w:pPr>
           </w:p>
         </w:tc>
@@ -756,6 +760,7 @@
               <w:ind w:left="-2424" w:right="-2526"/>
               <w:jc w:val="both"/>
               <w:rPr>
+                <w:rFonts w:cs="Arial"/>
                 <w:sz w:val="16"/>
                 <w:szCs w:val="16"/>
               </w:rPr>
@@ -767,6 +772,7 @@
               <w:ind w:left="-2424" w:right="-2526"/>
               <w:jc w:val="both"/>
               <w:rPr>
+                <w:rFonts w:cs="Arial"/>
                 <w:i/>
                 <w:iCs/>
                 <w:sz w:val="16"/>
@@ -775,6 +781,7 @@
             </w:pPr>
             <w:r>
               <w:rPr>
+                <w:rFonts w:cs="Arial"/>
                 <w:sz w:val="16"/>
                 <w:szCs w:val="16"/>
               </w:rPr>
@@ -782,6 +789,7 @@
             </w:r>
             <w:r>
               <w:rPr>
+                <w:rFonts w:cs="Arial"/>
                 <w:i/>
                 <w:iCs/>
                 <w:sz w:val="16"/>
@@ -796,6 +804,7 @@
               <w:ind w:left="-2424" w:right="193"/>
               <w:jc w:val="both"/>
               <w:rPr>
+                <w:rFonts w:cs="Arial"/>
                 <w:i/>
                 <w:iCs/>
                 <w:sz w:val="16"/>
@@ -804,6 +813,7 @@
             </w:pPr>
             <w:r>
               <w:rPr>
+                <w:rFonts w:cs="Arial"/>
                 <w:i/>
                 <w:iCs/>
                 <w:sz w:val="16"/>
@@ -812,11 +822,19 @@
               <w:t>_ADDRESS_</w:t>
             </w:r>
           </w:p>
-          <w:p/>
           <w:p>
             <w:pPr>
               <w:rPr>
-                <w:rFonts w:ascii="Arial" w:hAnsi="Arial" w:cs="Arial Unicode MS"/>
+                <w:rFonts w:ascii="Arial" w:hAnsi="Arial" w:cs="Arial"/>
+                <w:sz w:val="16"/>
+                <w:szCs w:val="16"/>
+              </w:rPr>
+            </w:pPr>
+          </w:p>
+          <w:p>
+            <w:pPr>
+              <w:rPr>
+                <w:rFonts w:ascii="Arial" w:hAnsi="Arial" w:cs="Arial"/>
                 <w:i/>
                 <w:iCs/>
                 <w:color w:val="000000"/>
@@ -829,8 +847,18 @@
           <w:p>
             <w:pPr>
               <w:ind w:right="-456"/>
+              <w:rPr>
+                <w:rFonts w:ascii="Arial" w:hAnsi="Arial" w:cs="Arial"/>
+                <w:sz w:val="16"/>
+                <w:szCs w:val="16"/>
+              </w:rPr>
             </w:pPr>
             <w:r>
+              <w:rPr>
+                <w:rFonts w:ascii="Arial" w:hAnsi="Arial" w:cs="Arial"/>
+                <w:sz w:val="16"/>
+                <w:szCs w:val="16"/>
+              </w:rPr>
               <w:tab/>
             </w:r>
           </w:p>
@@ -863,20 +891,27 @@
               <w:pStyle w:val="TableParagraph"/>
               <w:spacing w:line="179" w:lineRule="exact"/>
               <w:ind w:left="24"/>
-            </w:pPr>
-            <w:r>
-              <w:rPr>
+              <w:rPr>
+                <w:rFonts w:cs="Arial"/>
                 <w:sz w:val="16"/>
                 <w:szCs w:val="16"/>
               </w:rPr>
+            </w:pPr>
+            <w:r>
+              <w:rPr>
+                <w:rFonts w:cs="Arial"/>
+                <w:sz w:val="16"/>
+                <w:szCs w:val="16"/>
+              </w:rPr>
               <w:t>4. SERIAL NUMBER (</w:t>
             </w:r>
             <w:r>
               <w:rPr>
+                <w:rFonts w:cs="Arial"/>
                 <w:i/>
                 <w:iCs/>
-                <w:sz w:val="14"/>
-                <w:szCs w:val="14"/>
+                <w:sz w:val="16"/>
+                <w:szCs w:val="16"/>
               </w:rPr>
               <w:t>Required)</w:t>
             </w:r>
@@ -907,12 +942,14 @@
               <w:spacing w:line="173" w:lineRule="exact"/>
               <w:ind w:left="48"/>
               <w:rPr>
+                <w:rFonts w:cs="Arial"/>
                 <w:sz w:val="16"/>
                 <w:szCs w:val="16"/>
               </w:rPr>
             </w:pPr>
             <w:r>
               <w:rPr>
+                <w:rFonts w:cs="Arial"/>
                 <w:sz w:val="16"/>
                 <w:szCs w:val="16"/>
               </w:rPr>
@@ -925,6 +962,7 @@
               <w:spacing w:line="182" w:lineRule="exact"/>
               <w:ind w:left="307"/>
               <w:rPr>
+                <w:rFonts w:cs="Arial"/>
                 <w:i/>
                 <w:iCs/>
                 <w:sz w:val="16"/>
@@ -933,6 +971,7 @@
             </w:pPr>
             <w:r>
               <w:rPr>
+                <w:rFonts w:cs="Arial"/>
                 <w:i/>
                 <w:iCs/>
                 <w:sz w:val="16"/>
@@ -947,12 +986,14 @@
               <w:spacing w:before="28"/>
               <w:ind w:left="393"/>
               <w:rPr>
+                <w:rFonts w:cs="Arial"/>
                 <w:sz w:val="16"/>
                 <w:szCs w:val="16"/>
               </w:rPr>
             </w:pPr>
             <w:r>
               <w:rPr>
+                <w:rFonts w:cs="Arial"/>
                 <w:sz w:val="16"/>
                 <w:szCs w:val="16"/>
               </w:rPr>
@@ -961,6 +1002,7 @@
             <w:proofErr w:type="spellStart"/>
             <w:r>
               <w:rPr>
+                <w:rFonts w:cs="Arial"/>
                 <w:sz w:val="16"/>
                 <w:szCs w:val="16"/>
               </w:rPr>
@@ -973,25 +1015,33 @@
               <w:pStyle w:val="TableParagraph"/>
               <w:spacing w:before="37" w:line="285" w:lineRule="auto"/>
               <w:ind w:left="409" w:hanging="1"/>
-            </w:pPr>
-            <w:r>
-              <w:rPr>
+              <w:rPr>
+                <w:rFonts w:cs="Arial"/>
                 <w:sz w:val="16"/>
                 <w:szCs w:val="16"/>
               </w:rPr>
-              <w:t xml:space="preserve">_DIST_ DISTILLED SPIRITS _MALT_ </w:t>
-            </w:r>
-            <w:proofErr w:type="spellStart"/>
-            <w:r>
-              <w:rPr>
+            </w:pPr>
+            <w:r>
+              <w:rPr>
+                <w:rFonts w:cs="Arial"/>
                 <w:sz w:val="16"/>
                 <w:szCs w:val="16"/>
               </w:rPr>
+              <w:t xml:space="preserve">_DIST_ DISTILLED SPIRITS _MALT_ </w:t>
+            </w:r>
+            <w:proofErr w:type="spellStart"/>
+            <w:r>
+              <w:rPr>
+                <w:rFonts w:cs="Arial"/>
+                <w:sz w:val="16"/>
+                <w:szCs w:val="16"/>
+              </w:rPr>
               <w:t>MALT</w:t>
             </w:r>
             <w:proofErr w:type="spellEnd"/>
             <w:r>
               <w:rPr>
+                <w:rFonts w:cs="Arial"/>
                 <w:sz w:val="16"/>
                 <w:szCs w:val="16"/>
               </w:rPr>
@@ -1012,7 +1062,15 @@
             </w:tcBorders>
             <w:shd w:val="clear" w:color="auto" w:fill="auto"/>
           </w:tcPr>
-          <w:p/>
+          <w:p>
+            <w:pPr>
+              <w:rPr>
+                <w:rFonts w:ascii="Arial" w:hAnsi="Arial" w:cs="Arial"/>
+                <w:sz w:val="16"/>
+                <w:szCs w:val="16"/>
+              </w:rPr>
+            </w:pPr>
+          </w:p>
         </w:tc>
       </w:tr>
       <w:tr>
@@ -1036,16 +1094,24 @@
               <w:bottom w:w="80" w:type="dxa"/>
               <w:right w:w="80" w:type="dxa"/>
             </w:tcMar>
+            <w:vAlign w:val="center"/>
           </w:tcPr>
           <w:p>
             <w:pPr>
               <w:pStyle w:val="TableParagraph"/>
               <w:ind w:left="-138"/>
+              <w:jc w:val="center"/>
+              <w:rPr>
+                <w:rFonts w:cs="Arial"/>
+                <w:sz w:val="16"/>
+                <w:szCs w:val="16"/>
+              </w:rPr>
             </w:pPr>
             <w:r>
               <w:rPr>
-                <w:sz w:val="12"/>
-                <w:szCs w:val="12"/>
+                <w:rFonts w:cs="Arial"/>
+                <w:sz w:val="16"/>
+                <w:szCs w:val="16"/>
               </w:rPr>
               <w:t>YEAR</w:t>
             </w:r>
@@ -1068,25 +1134,36 @@
               <w:bottom w:w="80" w:type="dxa"/>
               <w:right w:w="80" w:type="dxa"/>
             </w:tcMar>
+            <w:vAlign w:val="center"/>
           </w:tcPr>
           <w:p>
             <w:pPr>
               <w:pStyle w:val="TableParagraph"/>
               <w:spacing w:before="189"/>
               <w:jc w:val="center"/>
+              <w:rPr>
+                <w:rFonts w:cs="Arial"/>
+                <w:sz w:val="16"/>
+                <w:szCs w:val="16"/>
+              </w:rPr>
             </w:pPr>
           </w:p>
           <w:p>
             <w:pPr>
               <w:widowControl w:val="0"/>
               <w:jc w:val="center"/>
+              <w:rPr>
+                <w:rFonts w:ascii="Arial" w:hAnsi="Arial" w:cs="Arial"/>
+                <w:sz w:val="16"/>
+                <w:szCs w:val="16"/>
+              </w:rPr>
             </w:pPr>
             <w:r>
               <w:rPr>
-                <w:rFonts w:eastAsia="Calibri" w:cs="Calibri"/>
+                <w:rFonts w:ascii="Arial" w:eastAsia="Calibri" w:hAnsi="Arial" w:cs="Arial"/>
                 <w:color w:val="000000"/>
-                <w:sz w:val="14"/>
-                <w:szCs w:val="14"/>
+                <w:sz w:val="16"/>
+                <w:szCs w:val="16"/>
                 <w:u w:color="000000"/>
               </w:rPr>
               <w:t>SERIAL_3</w:t>
@@ -1110,18 +1187,24 @@
               <w:bottom w:w="80" w:type="dxa"/>
               <w:right w:w="80" w:type="dxa"/>
             </w:tcMar>
+            <w:vAlign w:val="center"/>
           </w:tcPr>
           <w:p>
             <w:pPr>
               <w:widowControl w:val="0"/>
               <w:jc w:val="center"/>
+              <w:rPr>
+                <w:rFonts w:ascii="Arial" w:hAnsi="Arial" w:cs="Arial"/>
+                <w:sz w:val="16"/>
+                <w:szCs w:val="16"/>
+              </w:rPr>
             </w:pPr>
             <w:r>
               <w:rPr>
-                <w:rFonts w:eastAsia="Calibri" w:cs="Calibri"/>
+                <w:rFonts w:ascii="Arial" w:eastAsia="Calibri" w:hAnsi="Arial" w:cs="Arial"/>
                 <w:color w:val="000000"/>
-                <w:sz w:val="14"/>
-                <w:szCs w:val="14"/>
+                <w:sz w:val="16"/>
+                <w:szCs w:val="16"/>
                 <w:u w:color="000000"/>
               </w:rPr>
               <w:t>SERIAL_4</w:t>
@@ -1145,18 +1228,24 @@
               <w:bottom w:w="80" w:type="dxa"/>
               <w:right w:w="80" w:type="dxa"/>
             </w:tcMar>
+            <w:vAlign w:val="center"/>
           </w:tcPr>
           <w:p>
             <w:pPr>
               <w:widowControl w:val="0"/>
               <w:jc w:val="center"/>
+              <w:rPr>
+                <w:rFonts w:ascii="Arial" w:hAnsi="Arial" w:cs="Arial"/>
+                <w:sz w:val="16"/>
+                <w:szCs w:val="16"/>
+              </w:rPr>
             </w:pPr>
             <w:r>
               <w:rPr>
-                <w:rFonts w:eastAsia="Calibri" w:cs="Calibri"/>
+                <w:rFonts w:ascii="Arial" w:eastAsia="Calibri" w:hAnsi="Arial" w:cs="Arial"/>
                 <w:color w:val="000000"/>
-                <w:sz w:val="14"/>
-                <w:szCs w:val="14"/>
+                <w:sz w:val="16"/>
+                <w:szCs w:val="16"/>
                 <w:u w:color="000000"/>
               </w:rPr>
               <w:t>SERIAL_5</w:t>
@@ -1180,18 +1269,24 @@
               <w:bottom w:w="80" w:type="dxa"/>
               <w:right w:w="80" w:type="dxa"/>
             </w:tcMar>
+            <w:vAlign w:val="center"/>
           </w:tcPr>
           <w:p>
             <w:pPr>
               <w:widowControl w:val="0"/>
               <w:jc w:val="center"/>
+              <w:rPr>
+                <w:rFonts w:ascii="Arial" w:hAnsi="Arial" w:cs="Arial"/>
+                <w:sz w:val="16"/>
+                <w:szCs w:val="16"/>
+              </w:rPr>
             </w:pPr>
             <w:r>
               <w:rPr>
-                <w:rFonts w:eastAsia="Calibri" w:cs="Calibri"/>
+                <w:rFonts w:ascii="Arial" w:eastAsia="Calibri" w:hAnsi="Arial" w:cs="Arial"/>
                 <w:color w:val="000000"/>
-                <w:sz w:val="14"/>
-                <w:szCs w:val="14"/>
+                <w:sz w:val="16"/>
+                <w:szCs w:val="16"/>
                 <w:u w:color="000000"/>
               </w:rPr>
               <w:t>SERIAL_6</w:t>
@@ -1211,7 +1306,15 @@
             </w:tcBorders>
             <w:shd w:val="clear" w:color="auto" w:fill="auto"/>
           </w:tcPr>
-          <w:p/>
+          <w:p>
+            <w:pPr>
+              <w:rPr>
+                <w:rFonts w:ascii="Arial" w:hAnsi="Arial" w:cs="Arial"/>
+                <w:sz w:val="16"/>
+                <w:szCs w:val="16"/>
+              </w:rPr>
+            </w:pPr>
+          </w:p>
         </w:tc>
         <w:tc>
           <w:tcPr>
@@ -1226,7 +1329,15 @@
             </w:tcBorders>
             <w:shd w:val="clear" w:color="auto" w:fill="auto"/>
           </w:tcPr>
-          <w:p/>
+          <w:p>
+            <w:pPr>
+              <w:rPr>
+                <w:rFonts w:ascii="Arial" w:hAnsi="Arial" w:cs="Arial"/>
+                <w:sz w:val="16"/>
+                <w:szCs w:val="16"/>
+              </w:rPr>
+            </w:pPr>
+          </w:p>
         </w:tc>
       </w:tr>
       <w:tr>
@@ -1250,17 +1361,24 @@
               <w:bottom w:w="80" w:type="dxa"/>
               <w:right w:w="80" w:type="dxa"/>
             </w:tcMar>
+            <w:vAlign w:val="center"/>
           </w:tcPr>
           <w:p>
             <w:pPr>
               <w:widowControl w:val="0"/>
+              <w:jc w:val="center"/>
+              <w:rPr>
+                <w:rFonts w:ascii="Arial" w:hAnsi="Arial" w:cs="Arial"/>
+                <w:sz w:val="16"/>
+                <w:szCs w:val="16"/>
+              </w:rPr>
             </w:pPr>
             <w:r>
               <w:rPr>
-                <w:rFonts w:eastAsia="Calibri" w:cs="Calibri"/>
+                <w:rFonts w:ascii="Arial" w:eastAsia="Calibri" w:hAnsi="Arial" w:cs="Arial"/>
                 <w:color w:val="000000"/>
-                <w:sz w:val="14"/>
-                <w:szCs w:val="14"/>
+                <w:sz w:val="16"/>
+                <w:szCs w:val="16"/>
                 <w:u w:color="000000"/>
               </w:rPr>
               <w:t>SERIAL_1</w:t>
@@ -1284,17 +1402,24 @@
               <w:bottom w:w="80" w:type="dxa"/>
               <w:right w:w="80" w:type="dxa"/>
             </w:tcMar>
+            <w:vAlign w:val="center"/>
           </w:tcPr>
           <w:p>
             <w:pPr>
               <w:widowControl w:val="0"/>
+              <w:jc w:val="center"/>
+              <w:rPr>
+                <w:rFonts w:ascii="Arial" w:hAnsi="Arial" w:cs="Arial"/>
+                <w:sz w:val="16"/>
+                <w:szCs w:val="16"/>
+              </w:rPr>
             </w:pPr>
             <w:r>
               <w:rPr>
-                <w:rFonts w:eastAsia="Calibri" w:cs="Calibri"/>
+                <w:rFonts w:ascii="Arial" w:eastAsia="Calibri" w:hAnsi="Arial" w:cs="Arial"/>
                 <w:color w:val="000000"/>
-                <w:sz w:val="14"/>
-                <w:szCs w:val="14"/>
+                <w:sz w:val="16"/>
+                <w:szCs w:val="16"/>
                 <w:u w:color="000000"/>
               </w:rPr>
               <w:t>SERIAL_2</w:t>
@@ -1312,8 +1437,18 @@
               <w:right w:val="single" w:sz="4" w:space="0" w:color="auto"/>
             </w:tcBorders>
             <w:shd w:val="clear" w:color="auto" w:fill="auto"/>
+            <w:vAlign w:val="center"/>
           </w:tcPr>
-          <w:p/>
+          <w:p>
+            <w:pPr>
+              <w:jc w:val="center"/>
+              <w:rPr>
+                <w:rFonts w:ascii="Arial" w:hAnsi="Arial" w:cs="Arial"/>
+                <w:sz w:val="16"/>
+                <w:szCs w:val="16"/>
+              </w:rPr>
+            </w:pPr>
+          </w:p>
         </w:tc>
         <w:tc>
           <w:tcPr>
@@ -1326,8 +1461,18 @@
               <w:right w:val="single" w:sz="4" w:space="0" w:color="auto"/>
             </w:tcBorders>
             <w:shd w:val="clear" w:color="auto" w:fill="auto"/>
+            <w:vAlign w:val="center"/>
           </w:tcPr>
-          <w:p/>
+          <w:p>
+            <w:pPr>
+              <w:jc w:val="center"/>
+              <w:rPr>
+                <w:rFonts w:ascii="Arial" w:hAnsi="Arial" w:cs="Arial"/>
+                <w:sz w:val="16"/>
+                <w:szCs w:val="16"/>
+              </w:rPr>
+            </w:pPr>
+          </w:p>
         </w:tc>
         <w:tc>
           <w:tcPr>
@@ -1340,8 +1485,18 @@
               <w:right w:val="single" w:sz="4" w:space="0" w:color="auto"/>
             </w:tcBorders>
             <w:shd w:val="clear" w:color="auto" w:fill="auto"/>
+            <w:vAlign w:val="center"/>
           </w:tcPr>
-          <w:p/>
+          <w:p>
+            <w:pPr>
+              <w:jc w:val="center"/>
+              <w:rPr>
+                <w:rFonts w:ascii="Arial" w:hAnsi="Arial" w:cs="Arial"/>
+                <w:sz w:val="16"/>
+                <w:szCs w:val="16"/>
+              </w:rPr>
+            </w:pPr>
+          </w:p>
         </w:tc>
         <w:tc>
           <w:tcPr>
@@ -1354,8 +1509,18 @@
               <w:right w:val="single" w:sz="4" w:space="0" w:color="auto"/>
             </w:tcBorders>
             <w:shd w:val="clear" w:color="auto" w:fill="auto"/>
+            <w:vAlign w:val="center"/>
           </w:tcPr>
-          <w:p/>
+          <w:p>
+            <w:pPr>
+              <w:jc w:val="center"/>
+              <w:rPr>
+                <w:rFonts w:ascii="Arial" w:hAnsi="Arial" w:cs="Arial"/>
+                <w:sz w:val="16"/>
+                <w:szCs w:val="16"/>
+              </w:rPr>
+            </w:pPr>
+          </w:p>
         </w:tc>
         <w:tc>
           <w:tcPr>
@@ -1370,7 +1535,15 @@
             </w:tcBorders>
             <w:shd w:val="clear" w:color="auto" w:fill="auto"/>
           </w:tcPr>
-          <w:p/>
+          <w:p>
+            <w:pPr>
+              <w:rPr>
+                <w:rFonts w:ascii="Arial" w:hAnsi="Arial" w:cs="Arial"/>
+                <w:sz w:val="16"/>
+                <w:szCs w:val="16"/>
+              </w:rPr>
+            </w:pPr>
+          </w:p>
         </w:tc>
         <w:tc>
           <w:tcPr>
@@ -1385,7 +1558,15 @@
             </w:tcBorders>
             <w:shd w:val="clear" w:color="auto" w:fill="auto"/>
           </w:tcPr>
-          <w:p/>
+          <w:p>
+            <w:pPr>
+              <w:rPr>
+                <w:rFonts w:ascii="Arial" w:hAnsi="Arial" w:cs="Arial"/>
+                <w:sz w:val="16"/>
+                <w:szCs w:val="16"/>
+              </w:rPr>
+            </w:pPr>
+          </w:p>
         </w:tc>
       </w:tr>
       <w:tr>
@@ -1404,7 +1585,15 @@
             </w:tcBorders>
             <w:shd w:val="clear" w:color="auto" w:fill="auto"/>
           </w:tcPr>
-          <w:p/>
+          <w:p>
+            <w:pPr>
+              <w:rPr>
+                <w:rFonts w:ascii="Arial" w:hAnsi="Arial" w:cs="Arial"/>
+                <w:sz w:val="16"/>
+                <w:szCs w:val="16"/>
+              </w:rPr>
+            </w:pPr>
+          </w:p>
         </w:tc>
         <w:tc>
           <w:tcPr>
@@ -1418,7 +1607,15 @@
             </w:tcBorders>
             <w:shd w:val="clear" w:color="auto" w:fill="auto"/>
           </w:tcPr>
-          <w:p/>
+          <w:p>
+            <w:pPr>
+              <w:rPr>
+                <w:rFonts w:ascii="Arial" w:hAnsi="Arial" w:cs="Arial"/>
+                <w:sz w:val="16"/>
+                <w:szCs w:val="16"/>
+              </w:rPr>
+            </w:pPr>
+          </w:p>
         </w:tc>
         <w:tc>
           <w:tcPr>
@@ -1432,7 +1629,15 @@
             </w:tcBorders>
             <w:shd w:val="clear" w:color="auto" w:fill="auto"/>
           </w:tcPr>
-          <w:p/>
+          <w:p>
+            <w:pPr>
+              <w:rPr>
+                <w:rFonts w:ascii="Arial" w:hAnsi="Arial" w:cs="Arial"/>
+                <w:sz w:val="16"/>
+                <w:szCs w:val="16"/>
+              </w:rPr>
+            </w:pPr>
+          </w:p>
         </w:tc>
         <w:tc>
           <w:tcPr>
@@ -1446,7 +1651,15 @@
             </w:tcBorders>
             <w:shd w:val="clear" w:color="auto" w:fill="auto"/>
           </w:tcPr>
-          <w:p/>
+          <w:p>
+            <w:pPr>
+              <w:rPr>
+                <w:rFonts w:ascii="Arial" w:hAnsi="Arial" w:cs="Arial"/>
+                <w:sz w:val="16"/>
+                <w:szCs w:val="16"/>
+              </w:rPr>
+            </w:pPr>
+          </w:p>
         </w:tc>
         <w:tc>
           <w:tcPr>
@@ -1460,7 +1673,15 @@
             </w:tcBorders>
             <w:shd w:val="clear" w:color="auto" w:fill="auto"/>
           </w:tcPr>
-          <w:p/>
+          <w:p>
+            <w:pPr>
+              <w:rPr>
+                <w:rFonts w:ascii="Arial" w:hAnsi="Arial" w:cs="Arial"/>
+                <w:sz w:val="16"/>
+                <w:szCs w:val="16"/>
+              </w:rPr>
+            </w:pPr>
+          </w:p>
         </w:tc>
         <w:tc>
           <w:tcPr>
@@ -1474,7 +1695,15 @@
             </w:tcBorders>
             <w:shd w:val="clear" w:color="auto" w:fill="auto"/>
           </w:tcPr>
-          <w:p/>
+          <w:p>
+            <w:pPr>
+              <w:rPr>
+                <w:rFonts w:ascii="Arial" w:hAnsi="Arial" w:cs="Arial"/>
+                <w:sz w:val="16"/>
+                <w:szCs w:val="16"/>
+              </w:rPr>
+            </w:pPr>
+          </w:p>
         </w:tc>
         <w:tc>
           <w:tcPr>
@@ -1489,7 +1718,15 @@
             </w:tcBorders>
             <w:shd w:val="clear" w:color="auto" w:fill="auto"/>
           </w:tcPr>
-          <w:p/>
+          <w:p>
+            <w:pPr>
+              <w:rPr>
+                <w:rFonts w:ascii="Arial" w:hAnsi="Arial" w:cs="Arial"/>
+                <w:sz w:val="16"/>
+                <w:szCs w:val="16"/>
+              </w:rPr>
+            </w:pPr>
+          </w:p>
         </w:tc>
         <w:tc>
           <w:tcPr>
@@ -1515,9 +1752,15 @@
               <w:pStyle w:val="TableParagraph"/>
               <w:spacing w:line="178" w:lineRule="exact"/>
               <w:ind w:left="78"/>
+              <w:rPr>
+                <w:rFonts w:cs="Arial"/>
+                <w:sz w:val="16"/>
+                <w:szCs w:val="16"/>
+              </w:rPr>
             </w:pPr>
             <w:r>
               <w:rPr>
+                <w:rFonts w:cs="Arial"/>
                 <w:sz w:val="16"/>
                 <w:szCs w:val="16"/>
               </w:rPr>
@@ -1554,6 +1797,7 @@
               <w:spacing w:line="179" w:lineRule="exact"/>
               <w:ind w:left="44"/>
               <w:rPr>
+                <w:rFonts w:cs="Arial"/>
                 <w:i/>
                 <w:iCs/>
                 <w:sz w:val="16"/>
@@ -1562,6 +1806,7 @@
             </w:pPr>
             <w:r>
               <w:rPr>
+                <w:rFonts w:cs="Arial"/>
                 <w:sz w:val="16"/>
                 <w:szCs w:val="16"/>
               </w:rPr>
@@ -1569,6 +1814,7 @@
             </w:r>
             <w:r>
               <w:rPr>
+                <w:rFonts w:cs="Arial"/>
                 <w:i/>
                 <w:iCs/>
                 <w:sz w:val="16"/>
@@ -1582,9 +1828,15 @@
               <w:pStyle w:val="TableParagraph"/>
               <w:spacing w:line="179" w:lineRule="exact"/>
               <w:ind w:left="44"/>
+              <w:rPr>
+                <w:rFonts w:cs="Arial"/>
+                <w:sz w:val="16"/>
+                <w:szCs w:val="16"/>
+              </w:rPr>
             </w:pPr>
             <w:r>
               <w:rPr>
+                <w:rFonts w:cs="Arial"/>
                 <w:i/>
                 <w:iCs/>
                 <w:sz w:val="16"/>
@@ -1607,7 +1859,15 @@
             </w:tcBorders>
             <w:shd w:val="clear" w:color="auto" w:fill="auto"/>
           </w:tcPr>
-          <w:p/>
+          <w:p>
+            <w:pPr>
+              <w:rPr>
+                <w:rFonts w:ascii="Arial" w:hAnsi="Arial" w:cs="Arial"/>
+                <w:sz w:val="16"/>
+                <w:szCs w:val="16"/>
+              </w:rPr>
+            </w:pPr>
+          </w:p>
         </w:tc>
       </w:tr>
       <w:tr>
@@ -1638,6 +1898,7 @@
               <w:spacing w:line="179" w:lineRule="exact"/>
               <w:ind w:left="44"/>
               <w:rPr>
+                <w:rFonts w:cs="Arial"/>
                 <w:i/>
                 <w:iCs/>
                 <w:sz w:val="16"/>
@@ -1646,6 +1907,7 @@
             </w:pPr>
             <w:r>
               <w:rPr>
+                <w:rFonts w:cs="Arial"/>
                 <w:sz w:val="16"/>
                 <w:szCs w:val="16"/>
               </w:rPr>
@@ -1653,6 +1915,7 @@
             </w:r>
             <w:r>
               <w:rPr>
+                <w:rFonts w:cs="Arial"/>
                 <w:i/>
                 <w:iCs/>
                 <w:sz w:val="16"/>
@@ -1666,9 +1929,15 @@
               <w:pStyle w:val="TableParagraph"/>
               <w:spacing w:line="179" w:lineRule="exact"/>
               <w:ind w:left="44"/>
+              <w:rPr>
+                <w:rFonts w:cs="Arial"/>
+                <w:sz w:val="16"/>
+                <w:szCs w:val="16"/>
+              </w:rPr>
             </w:pPr>
             <w:r>
               <w:rPr>
+                <w:rFonts w:cs="Arial"/>
                 <w:i/>
                 <w:iCs/>
                 <w:sz w:val="16"/>
@@ -1691,7 +1960,15 @@
             </w:tcBorders>
             <w:shd w:val="clear" w:color="auto" w:fill="auto"/>
           </w:tcPr>
-          <w:p/>
+          <w:p>
+            <w:pPr>
+              <w:rPr>
+                <w:rFonts w:ascii="Arial" w:hAnsi="Arial" w:cs="Arial"/>
+                <w:sz w:val="16"/>
+                <w:szCs w:val="16"/>
+              </w:rPr>
+            </w:pPr>
+          </w:p>
         </w:tc>
       </w:tr>
       <w:tr>
@@ -1722,12 +1999,14 @@
               <w:spacing w:line="179" w:lineRule="exact"/>
               <w:ind w:left="73"/>
               <w:rPr>
+                <w:rFonts w:cs="Arial"/>
                 <w:sz w:val="16"/>
                 <w:szCs w:val="16"/>
               </w:rPr>
             </w:pPr>
             <w:r>
               <w:rPr>
+                <w:rFonts w:cs="Arial"/>
                 <w:sz w:val="16"/>
                 <w:szCs w:val="16"/>
               </w:rPr>
@@ -1739,9 +2018,15 @@
               <w:pStyle w:val="TableParagraph"/>
               <w:spacing w:line="179" w:lineRule="exact"/>
               <w:ind w:left="73"/>
+              <w:rPr>
+                <w:rFonts w:cs="Arial"/>
+                <w:sz w:val="16"/>
+                <w:szCs w:val="16"/>
+              </w:rPr>
             </w:pPr>
             <w:r>
               <w:rPr>
+                <w:rFonts w:cs="Arial"/>
                 <w:sz w:val="16"/>
                 <w:szCs w:val="16"/>
               </w:rPr>
@@ -1773,6 +2058,7 @@
               <w:spacing w:line="179" w:lineRule="exact"/>
               <w:ind w:left="11"/>
               <w:rPr>
+                <w:rFonts w:cs="Arial"/>
                 <w:i/>
                 <w:iCs/>
                 <w:sz w:val="16"/>
@@ -1781,6 +2067,7 @@
             </w:pPr>
             <w:r>
               <w:rPr>
+                <w:rFonts w:cs="Arial"/>
                 <w:sz w:val="16"/>
                 <w:szCs w:val="16"/>
               </w:rPr>
@@ -1788,6 +2075,7 @@
             </w:r>
             <w:r>
               <w:rPr>
+                <w:rFonts w:cs="Arial"/>
                 <w:i/>
                 <w:iCs/>
                 <w:sz w:val="16"/>
@@ -1801,9 +2089,15 @@
               <w:pStyle w:val="TableParagraph"/>
               <w:spacing w:line="179" w:lineRule="exact"/>
               <w:ind w:left="11"/>
+              <w:rPr>
+                <w:rFonts w:cs="Arial"/>
+                <w:sz w:val="16"/>
+                <w:szCs w:val="16"/>
+              </w:rPr>
             </w:pPr>
             <w:r>
               <w:rPr>
+                <w:rFonts w:cs="Arial"/>
                 <w:i/>
                 <w:iCs/>
                 <w:sz w:val="16"/>
@@ -1837,25 +2131,28 @@
               <w:spacing w:line="156" w:lineRule="exact"/>
               <w:ind w:left="28"/>
               <w:rPr>
+                <w:rFonts w:cs="Arial"/>
                 <w:i/>
                 <w:iCs/>
-                <w:sz w:val="14"/>
-                <w:szCs w:val="14"/>
+                <w:sz w:val="16"/>
+                <w:szCs w:val="16"/>
               </w:rPr>
             </w:pPr>
             <w:r>
               <w:rPr>
-                <w:sz w:val="14"/>
-                <w:szCs w:val="14"/>
+                <w:rFonts w:cs="Arial"/>
+                <w:sz w:val="16"/>
+                <w:szCs w:val="16"/>
               </w:rPr>
               <w:t xml:space="preserve">14. TYPE OF APPLICATION </w:t>
             </w:r>
             <w:r>
               <w:rPr>
+                <w:rFonts w:cs="Arial"/>
                 <w:i/>
                 <w:iCs/>
-                <w:sz w:val="14"/>
-                <w:szCs w:val="14"/>
+                <w:sz w:val="16"/>
+                <w:szCs w:val="16"/>
               </w:rPr>
               <w:t>(Check applicable box(es))</w:t>
             </w:r>
@@ -1869,29 +2166,33 @@
               </w:numPr>
               <w:spacing w:before="78"/>
               <w:rPr>
-                <w:sz w:val="14"/>
-                <w:szCs w:val="14"/>
+                <w:rFonts w:cs="Arial"/>
+                <w:sz w:val="16"/>
+                <w:szCs w:val="16"/>
               </w:rPr>
             </w:pPr>
             <w:r>
               <w:rPr>
-                <w:sz w:val="14"/>
-                <w:szCs w:val="14"/>
+                <w:rFonts w:cs="Arial"/>
+                <w:sz w:val="16"/>
+                <w:szCs w:val="16"/>
               </w:rPr>
               <w:t>CERTIFICATE OF LABEL</w:t>
             </w:r>
             <w:r>
               <w:rPr>
+                <w:rFonts w:cs="Arial"/>
                 <w:spacing w:val="-4"/>
-                <w:sz w:val="14"/>
-                <w:szCs w:val="14"/>
+                <w:sz w:val="16"/>
+                <w:szCs w:val="16"/>
               </w:rPr>
               <w:t xml:space="preserve"> </w:t>
             </w:r>
             <w:r>
               <w:rPr>
-                <w:sz w:val="14"/>
-                <w:szCs w:val="14"/>
+                <w:rFonts w:cs="Arial"/>
+                <w:sz w:val="16"/>
+                <w:szCs w:val="16"/>
               </w:rPr>
               <w:t>APPROVAL</w:t>
             </w:r>
@@ -1905,54 +2206,61 @@
               </w:numPr>
               <w:spacing w:before="83"/>
               <w:rPr>
-                <w:sz w:val="14"/>
-                <w:szCs w:val="14"/>
+                <w:rFonts w:cs="Arial"/>
+                <w:sz w:val="16"/>
+                <w:szCs w:val="16"/>
               </w:rPr>
             </w:pPr>
             <w:r>
               <w:rPr>
+                <w:rFonts w:cs="Arial"/>
                 <w:spacing w:val="-5"/>
-                <w:sz w:val="14"/>
-                <w:szCs w:val="14"/>
+                <w:sz w:val="16"/>
+                <w:szCs w:val="16"/>
               </w:rPr>
               <w:t xml:space="preserve">CERTIFICATE </w:t>
             </w:r>
             <w:r>
               <w:rPr>
-                <w:sz w:val="14"/>
-                <w:szCs w:val="14"/>
+                <w:rFonts w:cs="Arial"/>
+                <w:sz w:val="16"/>
+                <w:szCs w:val="16"/>
               </w:rPr>
               <w:t xml:space="preserve">OF </w:t>
             </w:r>
             <w:r>
               <w:rPr>
+                <w:rFonts w:cs="Arial"/>
                 <w:spacing w:val="-5"/>
-                <w:sz w:val="14"/>
-                <w:szCs w:val="14"/>
+                <w:sz w:val="16"/>
+                <w:szCs w:val="16"/>
               </w:rPr>
               <w:t xml:space="preserve">EXEMPTION </w:t>
             </w:r>
             <w:r>
               <w:rPr>
+                <w:rFonts w:cs="Arial"/>
                 <w:spacing w:val="-4"/>
-                <w:sz w:val="14"/>
-                <w:szCs w:val="14"/>
+                <w:sz w:val="16"/>
+                <w:szCs w:val="16"/>
               </w:rPr>
               <w:t>FROM LABEL</w:t>
             </w:r>
             <w:r>
               <w:rPr>
+                <w:rFonts w:cs="Arial"/>
                 <w:spacing w:val="-10"/>
-                <w:sz w:val="14"/>
-                <w:szCs w:val="14"/>
+                <w:sz w:val="16"/>
+                <w:szCs w:val="16"/>
               </w:rPr>
               <w:t xml:space="preserve"> </w:t>
             </w:r>
             <w:r>
               <w:rPr>
+                <w:rFonts w:cs="Arial"/>
                 <w:spacing w:val="-5"/>
-                <w:sz w:val="14"/>
-                <w:szCs w:val="14"/>
+                <w:sz w:val="16"/>
+                <w:szCs w:val="16"/>
               </w:rPr>
               <w:t>APPROVAL</w:t>
             </w:r>
@@ -1966,85 +2274,94 @@
               <w:spacing w:before="35"/>
               <w:ind w:left="446"/>
               <w:rPr>
+                <w:rFonts w:cs="Arial"/>
                 <w:i/>
                 <w:iCs/>
-                <w:sz w:val="14"/>
-                <w:szCs w:val="14"/>
+                <w:sz w:val="16"/>
+                <w:szCs w:val="16"/>
               </w:rPr>
             </w:pPr>
             <w:r>
               <w:rPr>
+                <w:rFonts w:cs="Arial"/>
                 <w:i/>
                 <w:iCs/>
-                <w:sz w:val="14"/>
-                <w:szCs w:val="14"/>
+                <w:sz w:val="16"/>
+                <w:szCs w:val="16"/>
               </w:rPr>
               <w:t>"For sale</w:t>
             </w:r>
             <w:r>
               <w:rPr>
+                <w:rFonts w:cs="Arial"/>
                 <w:i/>
                 <w:iCs/>
                 <w:spacing w:val="-2"/>
-                <w:sz w:val="14"/>
-                <w:szCs w:val="14"/>
+                <w:sz w:val="16"/>
+                <w:szCs w:val="16"/>
               </w:rPr>
               <w:t xml:space="preserve"> </w:t>
             </w:r>
             <w:r>
               <w:rPr>
+                <w:rFonts w:cs="Arial"/>
                 <w:i/>
                 <w:iCs/>
-                <w:sz w:val="14"/>
-                <w:szCs w:val="14"/>
+                <w:sz w:val="16"/>
+                <w:szCs w:val="16"/>
               </w:rPr>
               <w:t>in</w:t>
             </w:r>
             <w:r>
               <w:rPr>
+                <w:rFonts w:cs="Arial"/>
                 <w:i/>
                 <w:iCs/>
-                <w:sz w:val="14"/>
-                <w:szCs w:val="14"/>
+                <w:sz w:val="16"/>
+                <w:szCs w:val="16"/>
                 <w:u w:val="single"/>
               </w:rPr>
               <w:t xml:space="preserve"> </w:t>
             </w:r>
             <w:r>
               <w:rPr>
+                <w:rFonts w:cs="Arial"/>
                 <w:i/>
                 <w:iCs/>
-                <w:sz w:val="14"/>
-                <w:szCs w:val="14"/>
+                <w:sz w:val="16"/>
+                <w:szCs w:val="16"/>
                 <w:u w:val="single"/>
               </w:rPr>
               <w:tab/>
             </w:r>
             <w:r>
               <w:rPr>
+                <w:rFonts w:cs="Arial"/>
                 <w:i/>
                 <w:iCs/>
-                <w:sz w:val="14"/>
-                <w:szCs w:val="14"/>
+                <w:sz w:val="16"/>
+                <w:szCs w:val="16"/>
               </w:rPr>
               <w:t>only" (Fill in State</w:t>
             </w:r>
             <w:r>
               <w:rPr>
+                <w:rFonts w:cs="Arial"/>
                 <w:i/>
                 <w:iCs/>
                 <w:spacing w:val="-2"/>
-                <w:sz w:val="14"/>
-                <w:szCs w:val="14"/>
+                <w:sz w:val="16"/>
+                <w:szCs w:val="16"/>
               </w:rPr>
               <w:t xml:space="preserve"> </w:t>
             </w:r>
             <w:r>
               <w:rPr>
+                <w:rFonts w:cs="Arial"/>
                 <w:i/>
                 <w:iCs/>
-                <w:sz w:val="14"/>
-                <w:szCs w:val="14"/>
+                <w:sz w:val="16"/>
+                <w:szCs w:val="16"/>
               </w:rPr>
               <w:t>abbreviation)</w:t>
             </w:r>
@@ -2058,100 +2375,109 @@
               </w:numPr>
               <w:spacing w:before="80" w:line="268" w:lineRule="auto"/>
               <w:rPr>
+                <w:rFonts w:cs="Arial"/>
                 <w:i/>
                 <w:iCs/>
-                <w:sz w:val="14"/>
-                <w:szCs w:val="14"/>
+                <w:sz w:val="16"/>
+                <w:szCs w:val="16"/>
               </w:rPr>
             </w:pPr>
             <w:r>
               <w:rPr>
-                <w:sz w:val="14"/>
-                <w:szCs w:val="14"/>
+                <w:rFonts w:cs="Arial"/>
+                <w:sz w:val="16"/>
+                <w:szCs w:val="16"/>
               </w:rPr>
               <w:t>DISTINCTIVE LIQUOR BOTTLE APPROVAL. TOTAL BOTTLE CAPACITY</w:t>
             </w:r>
             <w:r>
               <w:rPr>
+                <w:rFonts w:cs="Arial"/>
                 <w:spacing w:val="-11"/>
-                <w:sz w:val="14"/>
-                <w:szCs w:val="14"/>
+                <w:sz w:val="16"/>
+                <w:szCs w:val="16"/>
               </w:rPr>
               <w:t xml:space="preserve"> </w:t>
             </w:r>
             <w:r>
               <w:rPr>
-                <w:sz w:val="14"/>
-                <w:szCs w:val="14"/>
+                <w:rFonts w:cs="Arial"/>
+                <w:sz w:val="16"/>
+                <w:szCs w:val="16"/>
               </w:rPr>
               <w:t>BEFORE</w:t>
             </w:r>
             <w:r>
               <w:rPr>
+                <w:rFonts w:cs="Arial"/>
                 <w:spacing w:val="-4"/>
-                <w:sz w:val="14"/>
-                <w:szCs w:val="14"/>
+                <w:sz w:val="16"/>
+                <w:szCs w:val="16"/>
               </w:rPr>
               <w:t xml:space="preserve"> </w:t>
             </w:r>
             <w:r>
               <w:rPr>
-                <w:sz w:val="14"/>
-                <w:szCs w:val="14"/>
+                <w:rFonts w:cs="Arial"/>
+                <w:sz w:val="16"/>
+                <w:szCs w:val="16"/>
               </w:rPr>
               <w:t>CLOSURE</w:t>
             </w:r>
             <w:r>
               <w:rPr>
-                <w:rFonts w:ascii="Times New Roman" w:hAnsi="Times New Roman"/>
-                <w:sz w:val="14"/>
-                <w:szCs w:val="14"/>
+                <w:rFonts w:cs="Arial"/>
+                <w:sz w:val="16"/>
+                <w:szCs w:val="16"/>
                 <w:u w:val="single"/>
               </w:rPr>
               <w:t xml:space="preserve"> </w:t>
             </w:r>
             <w:r>
               <w:rPr>
-                <w:rFonts w:ascii="Times New Roman" w:hAnsi="Times New Roman"/>
-                <w:sz w:val="14"/>
-                <w:szCs w:val="14"/>
+                <w:rFonts w:cs="Arial"/>
+                <w:sz w:val="16"/>
+                <w:szCs w:val="16"/>
                 <w:u w:val="single"/>
               </w:rPr>
               <w:tab/>
             </w:r>
             <w:r>
               <w:rPr>
-                <w:rFonts w:ascii="Times New Roman" w:hAnsi="Times New Roman"/>
-                <w:sz w:val="14"/>
-                <w:szCs w:val="14"/>
+                <w:rFonts w:cs="Arial"/>
+                <w:sz w:val="16"/>
+                <w:szCs w:val="16"/>
               </w:rPr>
               <w:t xml:space="preserve"> </w:t>
             </w:r>
             <w:r>
               <w:rPr>
+                <w:rFonts w:cs="Arial"/>
                 <w:i/>
                 <w:iCs/>
-                <w:sz w:val="14"/>
-                <w:szCs w:val="14"/>
+                <w:sz w:val="16"/>
+                <w:szCs w:val="16"/>
               </w:rPr>
               <w:t>(Fill in</w:t>
             </w:r>
             <w:r>
               <w:rPr>
+                <w:rFonts w:cs="Arial"/>
                 <w:i/>
                 <w:iCs/>
                 <w:spacing w:val="-3"/>
-                <w:sz w:val="14"/>
-                <w:szCs w:val="14"/>
+                <w:sz w:val="16"/>
+                <w:szCs w:val="16"/>
               </w:rPr>
               <w:t xml:space="preserve"> </w:t>
             </w:r>
             <w:r>
               <w:rPr>
+                <w:rFonts w:cs="Arial"/>
                 <w:i/>
                 <w:iCs/>
-                <w:sz w:val="14"/>
-                <w:szCs w:val="14"/>
+                <w:sz w:val="16"/>
+                <w:szCs w:val="16"/>
               </w:rPr>
               <w:t>amount)</w:t>
             </w:r>
@@ -2165,29 +2491,33 @@
               </w:numPr>
               <w:spacing w:before="57"/>
               <w:rPr>
-                <w:sz w:val="14"/>
-                <w:szCs w:val="14"/>
+                <w:rFonts w:cs="Arial"/>
+                <w:sz w:val="16"/>
+                <w:szCs w:val="16"/>
               </w:rPr>
             </w:pPr>
             <w:r>
               <w:rPr>
-                <w:sz w:val="14"/>
-                <w:szCs w:val="14"/>
+                <w:rFonts w:cs="Arial"/>
+                <w:sz w:val="16"/>
+                <w:szCs w:val="16"/>
               </w:rPr>
               <w:t>RESUBMISSION AFTER</w:t>
             </w:r>
             <w:r>
               <w:rPr>
+                <w:rFonts w:cs="Arial"/>
                 <w:spacing w:val="-3"/>
-                <w:sz w:val="14"/>
-                <w:szCs w:val="14"/>
+                <w:sz w:val="16"/>
+                <w:szCs w:val="16"/>
               </w:rPr>
               <w:t xml:space="preserve"> </w:t>
             </w:r>
             <w:r>
               <w:rPr>
-                <w:sz w:val="14"/>
-                <w:szCs w:val="14"/>
+                <w:rFonts w:cs="Arial"/>
+                <w:sz w:val="16"/>
+                <w:szCs w:val="16"/>
               </w:rPr>
               <w:t>REJECTION</w:t>
             </w:r>
@@ -2200,44 +2530,52 @@
               </w:tabs>
               <w:spacing w:before="36"/>
               <w:ind w:left="446"/>
+              <w:rPr>
+                <w:rFonts w:cs="Arial"/>
+                <w:sz w:val="16"/>
+                <w:szCs w:val="16"/>
+              </w:rPr>
             </w:pPr>
             <w:r>
               <w:rPr>
-                <w:sz w:val="14"/>
-                <w:szCs w:val="14"/>
+                <w:rFonts w:cs="Arial"/>
+                <w:sz w:val="16"/>
+                <w:szCs w:val="16"/>
               </w:rPr>
               <w:t>TTB</w:t>
             </w:r>
             <w:r>
               <w:rPr>
+                <w:rFonts w:cs="Arial"/>
                 <w:spacing w:val="-1"/>
-                <w:sz w:val="14"/>
-                <w:szCs w:val="14"/>
+                <w:sz w:val="16"/>
+                <w:szCs w:val="16"/>
               </w:rPr>
               <w:t xml:space="preserve"> </w:t>
             </w:r>
             <w:r>
               <w:rPr>
+                <w:rFonts w:cs="Arial"/>
                 <w:spacing w:val="4"/>
-                <w:sz w:val="14"/>
-                <w:szCs w:val="14"/>
+                <w:sz w:val="16"/>
+                <w:szCs w:val="16"/>
               </w:rPr>
               <w:t>ID</w:t>
             </w:r>
             <w:r>
               <w:rPr>
-                <w:rFonts w:ascii="Times New Roman" w:hAnsi="Times New Roman"/>
-                <w:sz w:val="14"/>
-                <w:szCs w:val="14"/>
+                <w:rFonts w:cs="Arial"/>
+                <w:sz w:val="16"/>
+                <w:szCs w:val="16"/>
                 <w:u w:val="single"/>
               </w:rPr>
               <w:t xml:space="preserve"> </w:t>
             </w:r>
             <w:r>
               <w:rPr>
-                <w:rFonts w:ascii="Times New Roman" w:hAnsi="Times New Roman"/>
-                <w:sz w:val="14"/>
-                <w:szCs w:val="14"/>
+                <w:rFonts w:cs="Arial"/>
+                <w:sz w:val="16"/>
+                <w:szCs w:val="16"/>
                 <w:u w:val="single"/>
               </w:rPr>
               <w:tab/>
@@ -2272,6 +2610,7 @@
               <w:pStyle w:val="TableParagraph"/>
               <w:spacing w:line="179" w:lineRule="exact"/>
               <w:rPr>
+                <w:rFonts w:cs="Arial"/>
                 <w:i/>
                 <w:iCs/>
                 <w:sz w:val="16"/>
@@ -2280,6 +2619,7 @@
             </w:pPr>
             <w:r>
               <w:rPr>
+                <w:rFonts w:cs="Arial"/>
                 <w:sz w:val="16"/>
                 <w:szCs w:val="16"/>
               </w:rPr>
@@ -2287,6 +2627,7 @@
             </w:r>
             <w:r>
               <w:rPr>
+                <w:rFonts w:cs="Arial"/>
                 <w:i/>
                 <w:iCs/>
                 <w:sz w:val="16"/>
@@ -2300,9 +2641,15 @@
               <w:pStyle w:val="TableParagraph"/>
               <w:spacing w:line="179" w:lineRule="exact"/>
               <w:ind w:left="115"/>
+              <w:rPr>
+                <w:rFonts w:cs="Arial"/>
+                <w:sz w:val="16"/>
+                <w:szCs w:val="16"/>
+              </w:rPr>
             </w:pPr>
             <w:r>
               <w:rPr>
+                <w:rFonts w:cs="Arial"/>
                 <w:i/>
                 <w:iCs/>
                 <w:sz w:val="16"/>
@@ -2324,7 +2671,15 @@
             </w:tcBorders>
             <w:shd w:val="clear" w:color="auto" w:fill="auto"/>
           </w:tcPr>
-          <w:p/>
+          <w:p>
+            <w:pPr>
+              <w:rPr>
+                <w:rFonts w:ascii="Arial" w:hAnsi="Arial" w:cs="Arial"/>
+                <w:sz w:val="16"/>
+                <w:szCs w:val="16"/>
+              </w:rPr>
+            </w:pPr>
+          </w:p>
         </w:tc>
       </w:tr>
       <w:tr>
@@ -2355,12 +2710,14 @@
               <w:spacing w:line="179" w:lineRule="exact"/>
               <w:ind w:firstLine="96"/>
               <w:rPr>
+                <w:rFonts w:cs="Arial"/>
                 <w:sz w:val="16"/>
                 <w:szCs w:val="16"/>
               </w:rPr>
             </w:pPr>
             <w:r>
               <w:rPr>
+                <w:rFonts w:cs="Arial"/>
                 <w:sz w:val="16"/>
                 <w:szCs w:val="16"/>
               </w:rPr>
@@ -2372,9 +2729,15 @@
               <w:pStyle w:val="TableParagraph"/>
               <w:spacing w:line="179" w:lineRule="exact"/>
               <w:ind w:left="96"/>
+              <w:rPr>
+                <w:rFonts w:cs="Arial"/>
+                <w:sz w:val="16"/>
+                <w:szCs w:val="16"/>
+              </w:rPr>
             </w:pPr>
             <w:r>
               <w:rPr>
+                <w:rFonts w:cs="Arial"/>
                 <w:sz w:val="16"/>
                 <w:szCs w:val="16"/>
               </w:rPr>
@@ -2406,12 +2769,14 @@
               <w:spacing w:line="196" w:lineRule="exact"/>
               <w:ind w:left="94"/>
               <w:rPr>
+                <w:rFonts w:cs="Arial"/>
                 <w:sz w:val="16"/>
                 <w:szCs w:val="16"/>
               </w:rPr>
             </w:pPr>
             <w:r>
               <w:rPr>
+                <w:rFonts w:cs="Arial"/>
                 <w:position w:val="4"/>
                 <w:sz w:val="16"/>
                 <w:szCs w:val="16"/>
@@ -2420,6 +2785,7 @@
             </w:r>
             <w:r>
               <w:rPr>
+                <w:rFonts w:cs="Arial"/>
                 <w:sz w:val="16"/>
                 <w:szCs w:val="16"/>
               </w:rPr>
@@ -2431,9 +2797,15 @@
               <w:pStyle w:val="TableParagraph"/>
               <w:spacing w:line="196" w:lineRule="exact"/>
               <w:ind w:left="94"/>
+              <w:rPr>
+                <w:rFonts w:cs="Arial"/>
+                <w:sz w:val="16"/>
+                <w:szCs w:val="16"/>
+              </w:rPr>
             </w:pPr>
             <w:r>
               <w:rPr>
+                <w:rFonts w:cs="Arial"/>
                 <w:sz w:val="16"/>
                 <w:szCs w:val="16"/>
               </w:rPr>
@@ -2453,7 +2825,15 @@
             </w:tcBorders>
             <w:shd w:val="clear" w:color="auto" w:fill="auto"/>
           </w:tcPr>
-          <w:p/>
+          <w:p>
+            <w:pPr>
+              <w:rPr>
+                <w:rFonts w:ascii="Arial" w:hAnsi="Arial" w:cs="Arial"/>
+                <w:sz w:val="16"/>
+                <w:szCs w:val="16"/>
+              </w:rPr>
+            </w:pPr>
+          </w:p>
         </w:tc>
       </w:tr>
       <w:tr>
@@ -2489,11 +2869,15 @@
                 <w:tab w:val="left" w:pos="621"/>
               </w:tabs>
               <w:ind w:right="540"/>
+              <w:rPr>
+                <w:sz w:val="16"/>
+                <w:szCs w:val="16"/>
+              </w:rPr>
             </w:pPr>
             <w:r>
               <w:rPr>
-                <w:sz w:val="14"/>
-                <w:szCs w:val="14"/>
+                <w:sz w:val="16"/>
+                <w:szCs w:val="16"/>
               </w:rPr>
               <w:t xml:space="preserve">SHOW ANY INFORMATION THAT IS BLOWN, BRANDED, OR EMBOSSED ON THE CONTAINER </w:t>
             </w:r>
@@ -2501,30 +2885,30 @@
               <w:rPr>
                 <w:i/>
                 <w:iCs/>
-                <w:sz w:val="14"/>
-                <w:szCs w:val="14"/>
+                <w:sz w:val="16"/>
+                <w:szCs w:val="16"/>
               </w:rPr>
               <w:t xml:space="preserve">(e.g., net contents) </w:t>
             </w:r>
             <w:r>
               <w:rPr>
-                <w:sz w:val="14"/>
-                <w:szCs w:val="14"/>
+                <w:sz w:val="16"/>
+                <w:szCs w:val="16"/>
               </w:rPr>
               <w:t>ONLY IF IT DOES NOT APPEAR ON THE LABELS AFFIXED BELOW. ALSO, SHOW TRANSLATIONS OF FOREIGN LANGUAGE TEXT APPEARING ON</w:t>
             </w:r>
             <w:r>
               <w:rPr>
                 <w:spacing w:val="-16"/>
-                <w:sz w:val="14"/>
-                <w:szCs w:val="14"/>
+                <w:sz w:val="16"/>
+                <w:szCs w:val="16"/>
               </w:rPr>
               <w:t xml:space="preserve"> </w:t>
             </w:r>
             <w:r>
               <w:rPr>
-                <w:sz w:val="14"/>
-                <w:szCs w:val="14"/>
+                <w:sz w:val="16"/>
+                <w:szCs w:val="16"/>
               </w:rPr>
               <w:t>LABELS.</w:t>
             </w:r>
@@ -2534,19 +2918,29 @@
               <w:pStyle w:val="BodyText"/>
               <w:ind w:left="620"/>
               <w:rPr>
-                <w:sz w:val="14"/>
-                <w:szCs w:val="14"/>
+                <w:rFonts w:cs="Arial"/>
+                <w:sz w:val="16"/>
+                <w:szCs w:val="16"/>
               </w:rPr>
             </w:pPr>
             <w:r>
               <w:rPr>
-                <w:sz w:val="14"/>
-                <w:szCs w:val="14"/>
+                <w:rFonts w:cs="Arial"/>
+                <w:sz w:val="16"/>
+                <w:szCs w:val="16"/>
               </w:rPr>
               <w:t>_OTHER_INFO_</w:t>
             </w:r>
           </w:p>
-          <w:p/>
+          <w:p>
+            <w:pPr>
+              <w:rPr>
+                <w:rFonts w:ascii="Arial" w:hAnsi="Arial" w:cs="Arial"/>
+                <w:sz w:val="16"/>
+                <w:szCs w:val="16"/>
+              </w:rPr>
+            </w:pPr>
+          </w:p>
         </w:tc>
       </w:tr>
     </w:tbl>
@@ -2556,8 +2950,6 @@
           <w:lang w:val="de-DE"/>
         </w:rPr>
       </w:pPr>
-      <w:bookmarkStart w:id="0" w:name="_GoBack"/>
-      <w:bookmarkEnd w:id="0"/>
     </w:p>
     <w:p>
       <w:pPr>
@@ -3356,14 +3748,7 @@
         <w:gridCol w:w="1690"/>
         <w:gridCol w:w="352"/>
         <w:gridCol w:w="4224"/>
-        <w:gridCol w:w="320"/>
-        <w:gridCol w:w="578"/>
-        <w:gridCol w:w="524"/>
-        <w:gridCol w:w="277"/>
-        <w:gridCol w:w="969"/>
-        <w:gridCol w:w="296"/>
-        <w:gridCol w:w="1125"/>
-        <w:gridCol w:w="730"/>
+        <w:gridCol w:w="4819"/>
       </w:tblGrid>
       <w:tr>
         <w:trPr>
@@ -3448,7 +3833,6 @@
         <w:tc>
           <w:tcPr>
             <w:tcW w:w="4819" w:type="dxa"/>
-            <w:gridSpan w:val="8"/>
             <w:tcBorders>
               <w:top w:val="single" w:sz="4" w:space="0" w:color="000000"/>
               <w:left w:val="single" w:sz="6" w:space="0" w:color="000000"/>
@@ -3468,20 +3852,17 @@
               <w:pStyle w:val="TableParagraph"/>
               <w:spacing w:before="27"/>
               <w:ind w:left="41"/>
-            </w:pPr>
-            <w:r>
               <w:rPr>
                 <w:sz w:val="16"/>
                 <w:szCs w:val="16"/>
               </w:rPr>
-              <w:t>18.</w:t>
-            </w:r>
-            <w:r>
-              <w:rPr>
-                <w:sz w:val="10"/>
-                <w:szCs w:val="10"/>
-              </w:rPr>
-              <w:t>PRINT NAME OF APPLICANT OR AUTHORIZED AGENT</w:t>
+            </w:pPr>
+            <w:r>
+              <w:rPr>
+                <w:sz w:val="16"/>
+                <w:szCs w:val="16"/>
+              </w:rPr>
+              <w:t>18.PRINT NAME OF APPLICANT OR AUTHORIZED AGENT</w:t>
             </w:r>
           </w:p>
         </w:tc>
@@ -3531,12 +3912,15 @@
               <w:widowControl w:val="0"/>
               <w:spacing w:before="46"/>
               <w:ind w:left="73"/>
+              <w:rPr>
+                <w:sz w:val="16"/>
+              </w:rPr>
             </w:pPr>
             <w:r>
               <w:rPr>
                 <w:rFonts w:ascii="Arial" w:eastAsia="Calibri" w:hAnsi="Arial" w:cs="Calibri"/>
                 <w:color w:val="000000"/>
-                <w:sz w:val="14"/>
+                <w:sz w:val="16"/>
                 <w:szCs w:val="14"/>
                 <w:u w:color="000000"/>
               </w:rPr>
@@ -3584,7 +3968,7 @@
         </w:tc>
         <w:tc>
           <w:tcPr>
-            <w:tcW w:w="320" w:type="dxa"/>
+            <w:tcW w:w="4819" w:type="dxa"/>
             <w:tcBorders>
               <w:top w:val="single" w:sz="4" w:space="0" w:color="000000"/>
               <w:left w:val="single" w:sz="6" w:space="0" w:color="000000"/>
@@ -3599,156 +3983,24 @@
               <w:right w:w="80" w:type="dxa"/>
             </w:tcMar>
           </w:tcPr>
-          <w:p/>
-        </w:tc>
-        <w:tc>
-          <w:tcPr>
-            <w:tcW w:w="578" w:type="dxa"/>
-            <w:tcBorders>
-              <w:top w:val="single" w:sz="4" w:space="0" w:color="000000"/>
-              <w:left w:val="nil"/>
-              <w:bottom w:val="single" w:sz="12" w:space="0" w:color="000000"/>
-              <w:right w:val="nil"/>
-            </w:tcBorders>
-            <w:shd w:val="clear" w:color="auto" w:fill="auto"/>
-            <w:tcMar>
-              <w:top w:w="80" w:type="dxa"/>
-              <w:left w:w="154" w:type="dxa"/>
-              <w:bottom w:w="80" w:type="dxa"/>
-              <w:right w:w="80" w:type="dxa"/>
-            </w:tcMar>
-          </w:tcPr>
-          <w:p/>
-        </w:tc>
-        <w:tc>
-          <w:tcPr>
-            <w:tcW w:w="524" w:type="dxa"/>
-            <w:tcBorders>
-              <w:top w:val="single" w:sz="4" w:space="0" w:color="000000"/>
-              <w:left w:val="nil"/>
-              <w:bottom w:val="single" w:sz="12" w:space="0" w:color="000000"/>
-              <w:right w:val="nil"/>
-            </w:tcBorders>
-            <w:shd w:val="clear" w:color="auto" w:fill="auto"/>
-            <w:tcMar>
-              <w:top w:w="80" w:type="dxa"/>
-              <w:left w:w="121" w:type="dxa"/>
-              <w:bottom w:w="80" w:type="dxa"/>
-              <w:right w:w="80" w:type="dxa"/>
-            </w:tcMar>
-          </w:tcPr>
-          <w:p/>
-        </w:tc>
-        <w:tc>
-          <w:tcPr>
-            <w:tcW w:w="277" w:type="dxa"/>
-            <w:tcBorders>
-              <w:top w:val="single" w:sz="4" w:space="0" w:color="000000"/>
-              <w:left w:val="nil"/>
-              <w:bottom w:val="single" w:sz="12" w:space="0" w:color="000000"/>
-              <w:right w:val="nil"/>
-            </w:tcBorders>
-            <w:shd w:val="clear" w:color="auto" w:fill="auto"/>
-            <w:tcMar>
-              <w:top w:w="80" w:type="dxa"/>
-              <w:left w:w="121" w:type="dxa"/>
-              <w:bottom w:w="80" w:type="dxa"/>
-              <w:right w:w="80" w:type="dxa"/>
-            </w:tcMar>
-          </w:tcPr>
-          <w:p/>
-        </w:tc>
-        <w:tc>
-          <w:tcPr>
-            <w:tcW w:w="969" w:type="dxa"/>
-            <w:tcBorders>
-              <w:top w:val="single" w:sz="4" w:space="0" w:color="000000"/>
-              <w:left w:val="nil"/>
-              <w:bottom w:val="single" w:sz="12" w:space="0" w:color="000000"/>
-              <w:right w:val="nil"/>
-            </w:tcBorders>
-            <w:shd w:val="clear" w:color="auto" w:fill="auto"/>
-            <w:tcMar>
-              <w:top w:w="80" w:type="dxa"/>
-              <w:left w:w="121" w:type="dxa"/>
-              <w:bottom w:w="80" w:type="dxa"/>
-              <w:right w:w="80" w:type="dxa"/>
-            </w:tcMar>
-          </w:tcPr>
           <w:p>
             <w:pPr>
-              <w:widowControl w:val="0"/>
-              <w:spacing w:before="27"/>
-              <w:ind w:left="41"/>
+              <w:rPr>
+                <w:sz w:val="16"/>
+                <w:szCs w:val="16"/>
+              </w:rPr>
             </w:pPr>
             <w:r>
               <w:rPr>
                 <w:rFonts w:ascii="Arial" w:eastAsia="Calibri" w:hAnsi="Arial" w:cs="Calibri"/>
                 <w:color w:val="000000"/>
-                <w:sz w:val="10"/>
-                <w:szCs w:val="10"/>
+                <w:sz w:val="16"/>
+                <w:szCs w:val="16"/>
                 <w:u w:color="000000"/>
               </w:rPr>
               <w:t>_NAMEAPP_</w:t>
             </w:r>
           </w:p>
-        </w:tc>
-        <w:tc>
-          <w:tcPr>
-            <w:tcW w:w="296" w:type="dxa"/>
-            <w:tcBorders>
-              <w:top w:val="single" w:sz="4" w:space="0" w:color="000000"/>
-              <w:left w:val="nil"/>
-              <w:bottom w:val="single" w:sz="12" w:space="0" w:color="000000"/>
-              <w:right w:val="nil"/>
-            </w:tcBorders>
-            <w:shd w:val="clear" w:color="auto" w:fill="auto"/>
-            <w:tcMar>
-              <w:top w:w="80" w:type="dxa"/>
-              <w:left w:w="121" w:type="dxa"/>
-              <w:bottom w:w="80" w:type="dxa"/>
-              <w:right w:w="80" w:type="dxa"/>
-            </w:tcMar>
-          </w:tcPr>
-          <w:p/>
-        </w:tc>
-        <w:tc>
-          <w:tcPr>
-            <w:tcW w:w="1125" w:type="dxa"/>
-            <w:tcBorders>
-              <w:top w:val="single" w:sz="4" w:space="0" w:color="000000"/>
-              <w:left w:val="nil"/>
-              <w:bottom w:val="single" w:sz="12" w:space="0" w:color="000000"/>
-              <w:right w:val="nil"/>
-            </w:tcBorders>
-            <w:shd w:val="clear" w:color="auto" w:fill="auto"/>
-            <w:tcMar>
-              <w:top w:w="80" w:type="dxa"/>
-              <w:left w:w="121" w:type="dxa"/>
-              <w:bottom w:w="80" w:type="dxa"/>
-              <w:right w:w="80" w:type="dxa"/>
-            </w:tcMar>
-          </w:tcPr>
-          <w:p/>
-        </w:tc>
-        <w:tc>
-          <w:tcPr>
-            <w:tcW w:w="730" w:type="dxa"/>
-            <w:tcBorders>
-              <w:top w:val="single" w:sz="4" w:space="0" w:color="000000"/>
-              <w:left w:val="nil"/>
-              <w:bottom w:val="single" w:sz="12" w:space="0" w:color="000000"/>
-              <w:right w:val="nil"/>
-            </w:tcBorders>
-            <w:shd w:val="clear" w:color="auto" w:fill="auto"/>
-            <w:tcMar>
-              <w:top w:w="80" w:type="dxa"/>
-              <w:left w:w="120" w:type="dxa"/>
-              <w:bottom w:w="80" w:type="dxa"/>
-              <w:right w:w="80" w:type="dxa"/>
-            </w:tcMar>
-          </w:tcPr>
-          <w:p/>
         </w:tc>
       </w:tr>
     </w:tbl>
@@ -3877,369 +4129,6 @@
       </w:pPr>
       <w:r>
         <w:rPr>
-          <w:sz w:val="16"/>
-          <w:szCs w:val="16"/>
-        </w:rPr>
-        <w:t>This certificate is issued subject to applicable laws, regulations, and conditions as set forth in the instructions portion of this form.</w:t>
-      </w:r>
-    </w:p>
-    <w:tbl>
-      <w:tblPr>
-        <w:tblW w:w="11406" w:type="dxa"/>
-        <w:tblInd w:w="346" w:type="dxa"/>
-        <w:tblBorders>
-          <w:top w:val="single" w:sz="4" w:space="0" w:color="auto"/>
-          <w:left w:val="single" w:sz="4" w:space="0" w:color="auto"/>
-          <w:bottom w:val="single" w:sz="4" w:space="0" w:color="auto"/>
-          <w:right w:val="single" w:sz="4" w:space="0" w:color="auto"/>
-          <w:insideH w:val="single" w:sz="4" w:space="0" w:color="auto"/>
-          <w:insideV w:val="single" w:sz="4" w:space="0" w:color="auto"/>
-        </w:tblBorders>
-        <w:shd w:val="clear" w:color="auto" w:fill="CED7E7"/>
-        <w:tblLayout w:type="fixed"/>
-        <w:tblLook w:val="04A0" w:firstRow="1" w:lastRow="0" w:firstColumn="1" w:lastColumn="0" w:noHBand="0" w:noVBand="1"/>
-      </w:tblPr>
-      <w:tblGrid>
-        <w:gridCol w:w="2243"/>
-        <w:gridCol w:w="9163"/>
-      </w:tblGrid>
-      <w:tr>
-        <w:trPr>
-          <w:trHeight w:val="400"/>
-        </w:trPr>
-        <w:tc>
-          <w:tcPr>
-            <w:tcW w:w="2243" w:type="dxa"/>
-            <w:shd w:val="clear" w:color="auto" w:fill="auto"/>
-            <w:tcMar>
-              <w:top w:w="80" w:type="dxa"/>
-              <w:left w:w="136" w:type="dxa"/>
-              <w:bottom w:w="80" w:type="dxa"/>
-              <w:right w:w="80" w:type="dxa"/>
-            </w:tcMar>
-          </w:tcPr>
-          <w:p>
-            <w:pPr>
-              <w:pStyle w:val="TableParagraph"/>
-              <w:spacing w:before="6"/>
-              <w:ind w:left="-132" w:right="-66"/>
-            </w:pPr>
-            <w:r>
-              <w:rPr>
-                <w:sz w:val="16"/>
-                <w:szCs w:val="16"/>
-              </w:rPr>
-              <w:t xml:space="preserve">   19. DATE ISSUED</w:t>
-            </w:r>
-          </w:p>
-        </w:tc>
-        <w:tc>
-          <w:tcPr>
-            <w:tcW w:w="9163" w:type="dxa"/>
-            <w:shd w:val="clear" w:color="auto" w:fill="auto"/>
-            <w:tcMar>
-              <w:top w:w="80" w:type="dxa"/>
-              <w:left w:w="124" w:type="dxa"/>
-              <w:bottom w:w="80" w:type="dxa"/>
-              <w:right w:w="80" w:type="dxa"/>
-            </w:tcMar>
-          </w:tcPr>
-          <w:p>
-            <w:pPr>
-              <w:pStyle w:val="TableParagraph"/>
-              <w:spacing w:before="35"/>
-              <w:ind w:left="66" w:right="-126"/>
-            </w:pPr>
-            <w:r>
-              <w:rPr>
-                <w:sz w:val="16"/>
-                <w:szCs w:val="16"/>
-              </w:rPr>
-              <w:t>20.</w:t>
-            </w:r>
-            <w:r>
-              <w:t xml:space="preserve"> </w:t>
-            </w:r>
-            <w:r>
-              <w:rPr>
-                <w:sz w:val="12"/>
-                <w:szCs w:val="12"/>
-              </w:rPr>
-              <w:t>AUTHORIZED</w:t>
-            </w:r>
-            <w:r>
-              <w:t xml:space="preserve"> </w:t>
-            </w:r>
-            <w:r>
-              <w:rPr>
-                <w:sz w:val="12"/>
-                <w:szCs w:val="12"/>
-              </w:rPr>
-              <w:t>SIGNATURE,</w:t>
-            </w:r>
-            <w:r>
-              <w:t xml:space="preserve"> </w:t>
-            </w:r>
-            <w:r>
-              <w:rPr>
-                <w:sz w:val="12"/>
-                <w:szCs w:val="12"/>
-              </w:rPr>
-              <w:t xml:space="preserve">ALCOHOL </w:t>
-            </w:r>
-            <w:r>
-              <w:rPr>
-                <w:sz w:val="10"/>
-                <w:szCs w:val="10"/>
-              </w:rPr>
-              <w:t>AND</w:t>
-            </w:r>
-            <w:r>
-              <w:t xml:space="preserve"> </w:t>
-            </w:r>
-            <w:r>
-              <w:rPr>
-                <w:sz w:val="12"/>
-                <w:szCs w:val="12"/>
-              </w:rPr>
-              <w:t>TOBACCO</w:t>
-            </w:r>
-            <w:r>
-              <w:t xml:space="preserve"> </w:t>
-            </w:r>
-            <w:r>
-              <w:rPr>
-                <w:sz w:val="10"/>
-                <w:szCs w:val="10"/>
-              </w:rPr>
-              <w:t>TAX</w:t>
-            </w:r>
-            <w:r>
-              <w:t xml:space="preserve"> </w:t>
-            </w:r>
-            <w:r>
-              <w:rPr>
-                <w:sz w:val="10"/>
-                <w:szCs w:val="10"/>
-              </w:rPr>
-              <w:t>AND</w:t>
-            </w:r>
-            <w:r>
-              <w:t xml:space="preserve"> </w:t>
-            </w:r>
-            <w:r>
-              <w:rPr>
-                <w:sz w:val="10"/>
-                <w:szCs w:val="10"/>
-              </w:rPr>
-              <w:t>TRADE</w:t>
-            </w:r>
-            <w:r>
-              <w:t xml:space="preserve"> </w:t>
-            </w:r>
-            <w:r>
-              <w:rPr>
-                <w:sz w:val="12"/>
-                <w:szCs w:val="12"/>
-              </w:rPr>
-              <w:t>BUREAU</w:t>
-            </w:r>
-          </w:p>
-        </w:tc>
-      </w:tr>
-      <w:tr>
-        <w:trPr>
-          <w:trHeight w:val="537"/>
-        </w:trPr>
-        <w:tc>
-          <w:tcPr>
-            <w:tcW w:w="2243" w:type="dxa"/>
-            <w:shd w:val="clear" w:color="auto" w:fill="auto"/>
-            <w:tcMar>
-              <w:top w:w="80" w:type="dxa"/>
-              <w:left w:w="136" w:type="dxa"/>
-              <w:bottom w:w="80" w:type="dxa"/>
-              <w:right w:w="80" w:type="dxa"/>
-            </w:tcMar>
-          </w:tcPr>
-          <w:p>
-            <w:pPr>
-              <w:widowControl w:val="0"/>
-              <w:spacing w:before="6"/>
-              <w:ind w:left="41"/>
-            </w:pPr>
-            <w:r>
-              <w:rPr>
-                <w:rFonts w:ascii="Arial" w:eastAsia="Calibri" w:hAnsi="Arial" w:cs="Calibri"/>
-                <w:color w:val="000000"/>
-                <w:sz w:val="16"/>
-                <w:szCs w:val="16"/>
-                <w:u w:color="000000"/>
-              </w:rPr>
-              <w:t>_DATEISS_</w:t>
-            </w:r>
-          </w:p>
-        </w:tc>
-        <w:tc>
-          <w:tcPr>
-            <w:tcW w:w="9163" w:type="dxa"/>
-            <w:shd w:val="clear" w:color="auto" w:fill="auto"/>
-            <w:tcMar>
-              <w:top w:w="80" w:type="dxa"/>
-              <w:left w:w="124" w:type="dxa"/>
-              <w:bottom w:w="80" w:type="dxa"/>
-              <w:right w:w="80" w:type="dxa"/>
-            </w:tcMar>
-          </w:tcPr>
-          <w:p/>
-        </w:tc>
-      </w:tr>
-    </w:tbl>
-    <w:p>
-      <w:pPr>
-        <w:pStyle w:val="Body"/>
-        <w:spacing w:before="40" w:after="51"/>
-        <w:ind w:left="238" w:hanging="238"/>
-        <w:rPr>
-          <w:sz w:val="16"/>
-          <w:szCs w:val="16"/>
-        </w:rPr>
-      </w:pPr>
-    </w:p>
-    <w:p>
-      <w:pPr>
-        <w:pStyle w:val="Body"/>
-        <w:tabs>
-          <w:tab w:val="left" w:pos="5150"/>
-          <w:tab w:val="left" w:pos="11380"/>
-        </w:tabs>
-        <w:ind w:left="273"/>
-        <w:rPr>
-          <w:b/>
-          <w:bCs/>
-          <w:sz w:val="16"/>
-          <w:szCs w:val="16"/>
-        </w:rPr>
-      </w:pPr>
-      <w:r>
-        <w:rPr>
-          <w:rFonts w:ascii="Times New Roman" w:hAnsi="Times New Roman"/>
-          <w:sz w:val="16"/>
-          <w:szCs w:val="16"/>
-          <w:u w:val="single"/>
-        </w:rPr>
-        <w:t xml:space="preserve"> </w:t>
-      </w:r>
-      <w:r>
-        <w:rPr>
-          <w:rFonts w:ascii="Times New Roman" w:hAnsi="Times New Roman"/>
-          <w:sz w:val="16"/>
-          <w:szCs w:val="16"/>
-          <w:u w:val="single"/>
-        </w:rPr>
-        <w:tab/>
-      </w:r>
-      <w:r>
-        <w:rPr>
-          <w:b/>
-          <w:bCs/>
-          <w:spacing w:val="2"/>
-          <w:sz w:val="16"/>
-          <w:szCs w:val="16"/>
-          <w:u w:val="single"/>
-        </w:rPr>
-        <w:t xml:space="preserve">FOR TTB </w:t>
-      </w:r>
-      <w:r>
-        <w:rPr>
-          <w:b/>
-          <w:bCs/>
-          <w:sz w:val="16"/>
-          <w:szCs w:val="16"/>
-          <w:u w:val="single"/>
-          <w:lang w:val="de-DE"/>
-        </w:rPr>
-        <w:t>USE</w:t>
-      </w:r>
-      <w:r>
-        <w:rPr>
-          <w:b/>
-          <w:bCs/>
-          <w:spacing w:val="29"/>
-          <w:sz w:val="16"/>
-          <w:szCs w:val="16"/>
-          <w:u w:val="single"/>
-        </w:rPr>
-        <w:t xml:space="preserve"> </w:t>
-      </w:r>
-      <w:r>
-        <w:rPr>
-          <w:b/>
-          <w:bCs/>
-          <w:spacing w:val="2"/>
-          <w:sz w:val="16"/>
-          <w:szCs w:val="16"/>
-          <w:u w:val="single"/>
-        </w:rPr>
-        <w:t>ONLY</w:t>
-      </w:r>
-      <w:r>
-        <w:rPr>
-          <w:b/>
-          <w:bCs/>
-          <w:spacing w:val="2"/>
-          <w:sz w:val="16"/>
-          <w:szCs w:val="16"/>
-          <w:u w:val="single"/>
-        </w:rPr>
-        <w:tab/>
-      </w:r>
-    </w:p>
-    <w:p>
-      <w:pPr>
-        <w:pStyle w:val="Body"/>
-        <w:spacing w:before="57"/>
-        <w:ind w:left="292"/>
-        <w:rPr>
-          <w:sz w:val="16"/>
-          <w:szCs w:val="16"/>
-        </w:rPr>
-      </w:pPr>
-      <w:r>
-        <w:rPr>
-          <w:sz w:val="16"/>
-          <w:szCs w:val="16"/>
-        </w:rPr>
-        <w:t>QUALIFICATIONS</w:t>
-      </w:r>
-    </w:p>
-    <w:p>
-      <w:pPr>
-        <w:pStyle w:val="BodyText"/>
-        <w:rPr>
-          <w:sz w:val="20"/>
-          <w:szCs w:val="20"/>
-        </w:rPr>
-      </w:pPr>
-    </w:p>
-    <w:p>
-      <w:pPr>
-        <w:pStyle w:val="BodyText"/>
-        <w:rPr>
-          <w:sz w:val="20"/>
-          <w:szCs w:val="20"/>
-        </w:rPr>
-      </w:pPr>
-      <w:r>
-        <w:rPr>
-          <w:sz w:val="20"/>
-          <w:szCs w:val="20"/>
-        </w:rPr>
-        <w:tab/>
-        <w:t>_QUALIFICATIONS_</w:t>
-      </w:r>
-      <w:r>
-        <w:rPr>
           <w:noProof/>
         </w:rPr>
         <mc:AlternateContent>
@@ -4248,10 +4137,10 @@
               <wp:anchor distT="0" distB="0" distL="0" distR="0" simplePos="0" relativeHeight="251661312" behindDoc="0" locked="0" layoutInCell="1" allowOverlap="1">
                 <wp:simplePos x="0" y="0"/>
                 <wp:positionH relativeFrom="page">
-                  <wp:posOffset>218441</wp:posOffset>
+                  <wp:posOffset>269240</wp:posOffset>
                 </wp:positionH>
                 <wp:positionV relativeFrom="page">
-                  <wp:posOffset>10423434</wp:posOffset>
+                  <wp:posOffset>9957223</wp:posOffset>
                 </wp:positionV>
                 <wp:extent cx="7243446" cy="417195"/>
                 <wp:effectExtent l="0" t="0" r="0" b="0"/>
@@ -4386,7 +4275,7 @@
           </mc:Choice>
           <mc:Fallback>
             <w:pict>
-              <v:group id="officeArt object" o:spid="_x0000_s1026" style="position:absolute;margin-left:17.2pt;margin-top:820.75pt;width:570.35pt;height:32.85pt;z-index:251661312;mso-wrap-distance-left:0;mso-wrap-distance-right:0;mso-position-horizontal-relative:page;mso-position-vertical-relative:page" coordsize="72434,4171" o:gfxdata="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">
+              <v:group id="officeArt object" o:spid="_x0000_s1026" style="position:absolute;left:0;text-align:left;margin-left:21.2pt;margin-top:784.05pt;width:570.35pt;height:32.85pt;z-index:251661312;mso-wrap-distance-left:0;mso-wrap-distance-right:0;mso-position-horizontal-relative:page;mso-position-vertical-relative:page" coordsize="72434,4171" o:gfxdata="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">
                 <v:line id="Shape 1073741838" o:spid="_x0000_s1027" style="position:absolute;visibility:visible;mso-wrap-style:square" from="58375,50" to="72307,50" o:connectortype="straight" o:gfxdata="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" strokeweight=".48pt"/>
                 <v:line id="Shape 1073741839" o:spid="_x0000_s1028" style="position:absolute;visibility:visible;mso-wrap-style:square" from="0,4171" to="72434,4171" o:connectortype="straight" o:gfxdata="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" strokeweight="1.5pt"/>
                 <v:line id="Shape 1073741840" o:spid="_x0000_s1029" style="position:absolute;visibility:visible;mso-wrap-style:square" from="58343,0" to="58343,4057" o:connectortype="straight" o:gfxdata="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" strokeweight=".48pt"/>
@@ -4420,6 +4309,286 @@
           </mc:Fallback>
         </mc:AlternateContent>
       </w:r>
+      <w:r>
+        <w:rPr>
+          <w:sz w:val="16"/>
+          <w:szCs w:val="16"/>
+        </w:rPr>
+        <w:t>This certificate is issued subject to applicable laws, regulations, and conditions as set forth in the instructions portion of this form.</w:t>
+      </w:r>
+    </w:p>
+    <w:tbl>
+      <w:tblPr>
+        <w:tblW w:w="11406" w:type="dxa"/>
+        <w:tblInd w:w="346" w:type="dxa"/>
+        <w:tblBorders>
+          <w:top w:val="single" w:sz="4" w:space="0" w:color="auto"/>
+          <w:left w:val="single" w:sz="4" w:space="0" w:color="auto"/>
+          <w:bottom w:val="single" w:sz="4" w:space="0" w:color="auto"/>
+          <w:right w:val="single" w:sz="4" w:space="0" w:color="auto"/>
+          <w:insideH w:val="single" w:sz="4" w:space="0" w:color="auto"/>
+          <w:insideV w:val="single" w:sz="4" w:space="0" w:color="auto"/>
+        </w:tblBorders>
+        <w:shd w:val="clear" w:color="auto" w:fill="CED7E7"/>
+        <w:tblLayout w:type="fixed"/>
+        <w:tblLook w:val="04A0" w:firstRow="1" w:lastRow="0" w:firstColumn="1" w:lastColumn="0" w:noHBand="0" w:noVBand="1"/>
+      </w:tblPr>
+      <w:tblGrid>
+        <w:gridCol w:w="2243"/>
+        <w:gridCol w:w="9163"/>
+      </w:tblGrid>
+      <w:tr>
+        <w:trPr>
+          <w:trHeight w:val="400"/>
+        </w:trPr>
+        <w:tc>
+          <w:tcPr>
+            <w:tcW w:w="2243" w:type="dxa"/>
+            <w:shd w:val="clear" w:color="auto" w:fill="auto"/>
+            <w:tcMar>
+              <w:top w:w="80" w:type="dxa"/>
+              <w:left w:w="136" w:type="dxa"/>
+              <w:bottom w:w="80" w:type="dxa"/>
+              <w:right w:w="80" w:type="dxa"/>
+            </w:tcMar>
+          </w:tcPr>
+          <w:p>
+            <w:pPr>
+              <w:pStyle w:val="TableParagraph"/>
+              <w:spacing w:before="6"/>
+              <w:ind w:left="-132" w:right="-66"/>
+            </w:pPr>
+            <w:r>
+              <w:rPr>
+                <w:sz w:val="16"/>
+                <w:szCs w:val="16"/>
+              </w:rPr>
+              <w:t xml:space="preserve">   19. DATE ISSUED</w:t>
+            </w:r>
+          </w:p>
+        </w:tc>
+        <w:tc>
+          <w:tcPr>
+            <w:tcW w:w="9163" w:type="dxa"/>
+            <w:shd w:val="clear" w:color="auto" w:fill="auto"/>
+            <w:tcMar>
+              <w:top w:w="80" w:type="dxa"/>
+              <w:left w:w="124" w:type="dxa"/>
+              <w:bottom w:w="80" w:type="dxa"/>
+              <w:right w:w="80" w:type="dxa"/>
+            </w:tcMar>
+          </w:tcPr>
+          <w:p>
+            <w:pPr>
+              <w:pStyle w:val="TableParagraph"/>
+              <w:spacing w:before="35"/>
+              <w:ind w:left="66" w:right="-126"/>
+              <w:rPr>
+                <w:sz w:val="16"/>
+                <w:szCs w:val="16"/>
+              </w:rPr>
+            </w:pPr>
+            <w:r>
+              <w:rPr>
+                <w:sz w:val="16"/>
+                <w:szCs w:val="16"/>
+              </w:rPr>
+              <w:t>20. AUTHORIZED SIGNATURE, ALCOHOL AND TOBACCO TAX AND TRADE BUREAU</w:t>
+            </w:r>
+          </w:p>
+        </w:tc>
+      </w:tr>
+      <w:tr>
+        <w:trPr>
+          <w:trHeight w:val="537"/>
+        </w:trPr>
+        <w:tc>
+          <w:tcPr>
+            <w:tcW w:w="2243" w:type="dxa"/>
+            <w:shd w:val="clear" w:color="auto" w:fill="auto"/>
+            <w:tcMar>
+              <w:top w:w="80" w:type="dxa"/>
+              <w:left w:w="136" w:type="dxa"/>
+              <w:bottom w:w="80" w:type="dxa"/>
+              <w:right w:w="80" w:type="dxa"/>
+            </w:tcMar>
+          </w:tcPr>
+          <w:p>
+            <w:pPr>
+              <w:widowControl w:val="0"/>
+              <w:spacing w:before="6"/>
+              <w:ind w:left="41"/>
+            </w:pPr>
+            <w:r>
+              <w:rPr>
+                <w:rFonts w:ascii="Arial" w:eastAsia="Calibri" w:hAnsi="Arial" w:cs="Calibri"/>
+                <w:color w:val="000000"/>
+                <w:sz w:val="16"/>
+                <w:szCs w:val="16"/>
+                <w:u w:color="000000"/>
+              </w:rPr>
+              <w:t>_DATEISS_</w:t>
+            </w:r>
+          </w:p>
+        </w:tc>
+        <w:tc>
+          <w:tcPr>
+            <w:tcW w:w="9163" w:type="dxa"/>
+            <w:shd w:val="clear" w:color="auto" w:fill="auto"/>
+            <w:tcMar>
+              <w:top w:w="80" w:type="dxa"/>
+              <w:left w:w="124" w:type="dxa"/>
+              <w:bottom w:w="80" w:type="dxa"/>
+              <w:right w:w="80" w:type="dxa"/>
+            </w:tcMar>
+          </w:tcPr>
+          <w:p/>
+        </w:tc>
+      </w:tr>
+    </w:tbl>
+    <w:p>
+      <w:pPr>
+        <w:pStyle w:val="Body"/>
+        <w:spacing w:before="40" w:after="51"/>
+        <w:ind w:left="238" w:hanging="238"/>
+        <w:rPr>
+          <w:sz w:val="16"/>
+          <w:szCs w:val="16"/>
+        </w:rPr>
+      </w:pPr>
+    </w:p>
+    <w:p>
+      <w:pPr>
+        <w:pStyle w:val="Body"/>
+        <w:tabs>
+          <w:tab w:val="left" w:pos="5150"/>
+          <w:tab w:val="left" w:pos="11380"/>
+        </w:tabs>
+        <w:ind w:left="273"/>
+        <w:rPr>
+          <w:b/>
+          <w:bCs/>
+          <w:sz w:val="16"/>
+          <w:szCs w:val="16"/>
+        </w:rPr>
+      </w:pPr>
+      <w:r>
+        <w:rPr>
+          <w:rFonts w:ascii="Times New Roman" w:hAnsi="Times New Roman"/>
+          <w:sz w:val="16"/>
+          <w:szCs w:val="16"/>
+          <w:u w:val="single"/>
+        </w:rPr>
+        <w:t xml:space="preserve"> </w:t>
+      </w:r>
+      <w:r>
+        <w:rPr>
+          <w:rFonts w:ascii="Times New Roman" w:hAnsi="Times New Roman"/>
+          <w:sz w:val="16"/>
+          <w:szCs w:val="16"/>
+          <w:u w:val="single"/>
+        </w:rPr>
+        <w:tab/>
+      </w:r>
+      <w:r>
+        <w:rPr>
+          <w:b/>
+          <w:bCs/>
+          <w:spacing w:val="2"/>
+          <w:sz w:val="16"/>
+          <w:szCs w:val="16"/>
+          <w:u w:val="single"/>
+        </w:rPr>
+        <w:t xml:space="preserve">FOR TTB </w:t>
+      </w:r>
+      <w:r>
+        <w:rPr>
+          <w:b/>
+          <w:bCs/>
+          <w:sz w:val="16"/>
+          <w:szCs w:val="16"/>
+          <w:u w:val="single"/>
+          <w:lang w:val="de-DE"/>
+        </w:rPr>
+        <w:t>USE</w:t>
+      </w:r>
+      <w:r>
+        <w:rPr>
+          <w:b/>
+          <w:bCs/>
+          <w:spacing w:val="29"/>
+          <w:sz w:val="16"/>
+          <w:szCs w:val="16"/>
+          <w:u w:val="single"/>
+        </w:rPr>
+        <w:t xml:space="preserve"> </w:t>
+      </w:r>
+      <w:r>
+        <w:rPr>
+          <w:b/>
+          <w:bCs/>
+          <w:spacing w:val="2"/>
+          <w:sz w:val="16"/>
+          <w:szCs w:val="16"/>
+          <w:u w:val="single"/>
+        </w:rPr>
+        <w:t>ONLY</w:t>
+      </w:r>
+      <w:r>
+        <w:rPr>
+          <w:b/>
+          <w:bCs/>
+          <w:spacing w:val="2"/>
+          <w:sz w:val="16"/>
+          <w:szCs w:val="16"/>
+          <w:u w:val="single"/>
+        </w:rPr>
+        <w:tab/>
+      </w:r>
+    </w:p>
+    <w:p>
+      <w:pPr>
+        <w:pStyle w:val="Body"/>
+        <w:spacing w:before="57"/>
+        <w:ind w:left="292"/>
+        <w:rPr>
+          <w:sz w:val="16"/>
+          <w:szCs w:val="16"/>
+        </w:rPr>
+      </w:pPr>
+      <w:r>
+        <w:rPr>
+          <w:sz w:val="16"/>
+          <w:szCs w:val="16"/>
+        </w:rPr>
+        <w:t>QUALIFICATIONS</w:t>
+      </w:r>
+    </w:p>
+    <w:p>
+      <w:pPr>
+        <w:pStyle w:val="BodyText"/>
+        <w:rPr>
+          <w:sz w:val="20"/>
+          <w:szCs w:val="20"/>
+        </w:rPr>
+      </w:pPr>
+    </w:p>
+    <w:p>
+      <w:pPr>
+        <w:pStyle w:val="BodyText"/>
+        <w:rPr>
+          <w:sz w:val="20"/>
+          <w:szCs w:val="20"/>
+        </w:rPr>
+      </w:pPr>
+      <w:r>
+        <w:rPr>
+          <w:sz w:val="20"/>
+          <w:szCs w:val="20"/>
+        </w:rPr>
+        <w:tab/>
+        <w:t>_QUALIFICATIONS_</w:t>
+      </w:r>
     </w:p>
     <w:p>
       <w:pPr>
@@ -4485,85 +4654,6 @@
     <w:p>
       <w:pPr>
         <w:pStyle w:val="BodyText"/>
-        <w:rPr>
-          <w:i/>
-          <w:iCs/>
-          <w:sz w:val="20"/>
-          <w:szCs w:val="20"/>
-        </w:rPr>
-      </w:pPr>
-    </w:p>
-    <w:p>
-      <w:pPr>
-        <w:pStyle w:val="BodyText"/>
-        <w:rPr>
-          <w:i/>
-          <w:iCs/>
-          <w:sz w:val="20"/>
-          <w:szCs w:val="20"/>
-        </w:rPr>
-      </w:pPr>
-    </w:p>
-    <w:p>
-      <w:pPr>
-        <w:pStyle w:val="BodyText"/>
-        <w:rPr>
-          <w:i/>
-          <w:iCs/>
-          <w:sz w:val="20"/>
-          <w:szCs w:val="20"/>
-        </w:rPr>
-      </w:pPr>
-    </w:p>
-    <w:p>
-      <w:pPr>
-        <w:pStyle w:val="BodyText"/>
-        <w:rPr>
-          <w:i/>
-          <w:iCs/>
-          <w:sz w:val="20"/>
-          <w:szCs w:val="20"/>
-        </w:rPr>
-      </w:pPr>
-    </w:p>
-    <w:p>
-      <w:pPr>
-        <w:pStyle w:val="BodyText"/>
-        <w:rPr>
-          <w:i/>
-          <w:iCs/>
-          <w:sz w:val="20"/>
-          <w:szCs w:val="20"/>
-        </w:rPr>
-      </w:pPr>
-    </w:p>
-    <w:p>
-      <w:pPr>
-        <w:pStyle w:val="BodyText"/>
-        <w:rPr>
-          <w:i/>
-          <w:iCs/>
-          <w:sz w:val="20"/>
-          <w:szCs w:val="20"/>
-        </w:rPr>
-      </w:pPr>
-    </w:p>
-    <w:p>
-      <w:pPr>
-        <w:pStyle w:val="BodyText"/>
-        <w:spacing w:before="4"/>
-        <w:rPr>
-          <w:i/>
-          <w:iCs/>
-          <w:sz w:val="20"/>
-          <w:szCs w:val="20"/>
-        </w:rPr>
-      </w:pPr>
-    </w:p>
-    <w:p>
-      <w:pPr>
-        <w:pStyle w:val="BodyText"/>
-        <w:spacing w:before="4"/>
         <w:rPr>
           <w:i/>
           <w:iCs/>
@@ -27679,7 +27769,7 @@
   <w:num w:numId="9">
     <w:abstractNumId w:val="1"/>
     <w:lvlOverride w:ilvl="0">
-      <w:lvl w:ilvl="0" w:tplc="292CC86C">
+      <w:lvl w:ilvl="0" w:tplc="3E26C266">
         <w:start w:val="1"/>
         <w:numFmt w:val="decimal"/>
         <w:lvlText w:val="%1."/>
@@ -27712,7 +27802,7 @@
       </w:lvl>
     </w:lvlOverride>
     <w:lvlOverride w:ilvl="1">
-      <w:lvl w:ilvl="1" w:tplc="7E34EDC6">
+      <w:lvl w:ilvl="1" w:tplc="4C7CB1DC">
         <w:start w:val="1"/>
         <w:numFmt w:val="upperRoman"/>
         <w:lvlText w:val="%2."/>
@@ -27748,7 +27838,7 @@
       </w:lvl>
     </w:lvlOverride>
     <w:lvlOverride w:ilvl="2">
-      <w:lvl w:ilvl="2" w:tplc="70DE772E">
+      <w:lvl w:ilvl="2" w:tplc="EB7EC4B4">
         <w:start w:val="1"/>
         <w:numFmt w:val="upperRoman"/>
         <w:lvlText w:val="%3."/>
@@ -27784,7 +27874,7 @@
       </w:lvl>
     </w:lvlOverride>
     <w:lvlOverride w:ilvl="3">
-      <w:lvl w:ilvl="3" w:tplc="8C0083C4">
+      <w:lvl w:ilvl="3" w:tplc="BE4632C4">
         <w:start w:val="1"/>
         <w:numFmt w:val="upperRoman"/>
         <w:lvlText w:val="%4."/>
@@ -27820,7 +27910,7 @@
       </w:lvl>
     </w:lvlOverride>
     <w:lvlOverride w:ilvl="4">
-      <w:lvl w:ilvl="4" w:tplc="6044A1F2">
+      <w:lvl w:ilvl="4" w:tplc="D7DA579C">
         <w:start w:val="1"/>
         <w:numFmt w:val="upperRoman"/>
         <w:lvlText w:val="%5."/>
@@ -27856,7 +27946,7 @@
       </w:lvl>
     </w:lvlOverride>
     <w:lvlOverride w:ilvl="5">
-      <w:lvl w:ilvl="5" w:tplc="37AAE056">
+      <w:lvl w:ilvl="5" w:tplc="69E275FC">
         <w:start w:val="1"/>
         <w:numFmt w:val="upperRoman"/>
         <w:lvlText w:val="%6."/>
@@ -27892,7 +27982,7 @@
       </w:lvl>
     </w:lvlOverride>
     <w:lvlOverride w:ilvl="6">
-      <w:lvl w:ilvl="6" w:tplc="E68C2F9A">
+      <w:lvl w:ilvl="6" w:tplc="D2A6AE3E">
         <w:start w:val="1"/>
         <w:numFmt w:val="upperRoman"/>
         <w:lvlText w:val="%7."/>
@@ -27928,7 +28018,7 @@
       </w:lvl>
     </w:lvlOverride>
     <w:lvlOverride w:ilvl="7">
-      <w:lvl w:ilvl="7" w:tplc="82BE2B76">
+      <w:lvl w:ilvl="7" w:tplc="03645670">
         <w:start w:val="1"/>
         <w:numFmt w:val="upperRoman"/>
         <w:lvlText w:val="%8."/>
@@ -27964,7 +28054,7 @@
       </w:lvl>
     </w:lvlOverride>
     <w:lvlOverride w:ilvl="8">
-      <w:lvl w:ilvl="8" w:tplc="92C8AA2A">
+      <w:lvl w:ilvl="8" w:tplc="98184BFE">
         <w:start w:val="1"/>
         <w:numFmt w:val="upperRoman"/>
         <w:lvlText w:val="%9."/>
@@ -28009,7 +28099,7 @@
   <w:num w:numId="12">
     <w:abstractNumId w:val="6"/>
     <w:lvlOverride w:ilvl="0">
-      <w:lvl w:ilvl="0" w:tplc="EBDA8D98">
+      <w:lvl w:ilvl="0" w:tplc="2132BE4A">
         <w:start w:val="1"/>
         <w:numFmt w:val="upperLetter"/>
         <w:lvlText w:val="%1."/>
@@ -28042,7 +28132,7 @@
       </w:lvl>
     </w:lvlOverride>
     <w:lvlOverride w:ilvl="1">
-      <w:lvl w:ilvl="1" w:tplc="7130E132">
+      <w:lvl w:ilvl="1" w:tplc="C8F03CDE">
         <w:start w:val="1"/>
         <w:numFmt w:val="upperLetter"/>
         <w:lvlText w:val="%2."/>
@@ -28078,7 +28168,7 @@
       </w:lvl>
     </w:lvlOverride>
     <w:lvlOverride w:ilvl="2">
-      <w:lvl w:ilvl="2" w:tplc="FAE0E624">
+      <w:lvl w:ilvl="2" w:tplc="900CA650">
         <w:start w:val="1"/>
         <w:numFmt w:val="upperLetter"/>
         <w:lvlText w:val="%3."/>
@@ -28114,7 +28204,7 @@
       </w:lvl>
     </w:lvlOverride>
     <w:lvlOverride w:ilvl="3">
-      <w:lvl w:ilvl="3" w:tplc="7298B588">
+      <w:lvl w:ilvl="3" w:tplc="C9288728">
         <w:start w:val="1"/>
         <w:numFmt w:val="upperLetter"/>
         <w:lvlText w:val="%4."/>
@@ -28150,7 +28240,7 @@
       </w:lvl>
     </w:lvlOverride>
     <w:lvlOverride w:ilvl="4">
-      <w:lvl w:ilvl="4" w:tplc="C5E0C8BC">
+      <w:lvl w:ilvl="4" w:tplc="91E0A172">
         <w:start w:val="1"/>
         <w:numFmt w:val="upperLetter"/>
         <w:lvlText w:val="%5."/>
@@ -28186,7 +28276,7 @@
       </w:lvl>
     </w:lvlOverride>
     <w:lvlOverride w:ilvl="5">
-      <w:lvl w:ilvl="5" w:tplc="90F69DB2">
+      <w:lvl w:ilvl="5" w:tplc="18F4ACB6">
         <w:start w:val="1"/>
         <w:numFmt w:val="upperLetter"/>
         <w:lvlText w:val="%6."/>
@@ -28222,7 +28312,7 @@
       </w:lvl>
     </w:lvlOverride>
     <w:lvlOverride w:ilvl="6">
-      <w:lvl w:ilvl="6" w:tplc="55FC315C">
+      <w:lvl w:ilvl="6" w:tplc="69D453F4">
         <w:start w:val="1"/>
         <w:numFmt w:val="upperLetter"/>
         <w:lvlText w:val="%7."/>
@@ -28258,7 +28348,7 @@
       </w:lvl>
     </w:lvlOverride>
     <w:lvlOverride w:ilvl="7">
-      <w:lvl w:ilvl="7" w:tplc="EB943D02">
+      <w:lvl w:ilvl="7" w:tplc="15DAC402">
         <w:start w:val="1"/>
         <w:numFmt w:val="upperLetter"/>
         <w:lvlText w:val="%8."/>
@@ -28294,7 +28384,7 @@
       </w:lvl>
     </w:lvlOverride>
     <w:lvlOverride w:ilvl="8">
-      <w:lvl w:ilvl="8" w:tplc="04BABBBA">
+      <w:lvl w:ilvl="8" w:tplc="0D1C30A4">
         <w:start w:val="1"/>
         <w:numFmt w:val="upperLetter"/>
         <w:lvlText w:val="%9."/>
@@ -28333,7 +28423,7 @@
   <w:num w:numId="13">
     <w:abstractNumId w:val="6"/>
     <w:lvlOverride w:ilvl="0">
-      <w:lvl w:ilvl="0" w:tplc="EBDA8D98">
+      <w:lvl w:ilvl="0" w:tplc="2132BE4A">
         <w:start w:val="1"/>
         <w:numFmt w:val="upperLetter"/>
         <w:lvlText w:val="%1."/>
@@ -28369,7 +28459,7 @@
       </w:lvl>
     </w:lvlOverride>
     <w:lvlOverride w:ilvl="1">
-      <w:lvl w:ilvl="1" w:tplc="7130E132">
+      <w:lvl w:ilvl="1" w:tplc="C8F03CDE">
         <w:start w:val="1"/>
         <w:numFmt w:val="upperLetter"/>
         <w:lvlText w:val="%2."/>
@@ -28405,7 +28495,7 @@
       </w:lvl>
     </w:lvlOverride>
     <w:lvlOverride w:ilvl="2">
-      <w:lvl w:ilvl="2" w:tplc="FAE0E624">
+      <w:lvl w:ilvl="2" w:tplc="900CA650">
         <w:start w:val="1"/>
         <w:numFmt w:val="upperLetter"/>
         <w:lvlText w:val="%3."/>
@@ -28441,7 +28531,7 @@
       </w:lvl>
     </w:lvlOverride>
     <w:lvlOverride w:ilvl="3">
-      <w:lvl w:ilvl="3" w:tplc="7298B588">
+      <w:lvl w:ilvl="3" w:tplc="C9288728">
         <w:start w:val="1"/>
         <w:numFmt w:val="upperLetter"/>
         <w:lvlText w:val="%4."/>
@@ -28477,7 +28567,7 @@
       </w:lvl>
     </w:lvlOverride>
     <w:lvlOverride w:ilvl="4">
-      <w:lvl w:ilvl="4" w:tplc="C5E0C8BC">
+      <w:lvl w:ilvl="4" w:tplc="91E0A172">
         <w:start w:val="1"/>
         <w:numFmt w:val="upperLetter"/>
         <w:lvlText w:val="%5."/>
@@ -28513,7 +28603,7 @@
       </w:lvl>
     </w:lvlOverride>
     <w:lvlOverride w:ilvl="5">
-      <w:lvl w:ilvl="5" w:tplc="90F69DB2">
+      <w:lvl w:ilvl="5" w:tplc="18F4ACB6">
         <w:start w:val="1"/>
         <w:numFmt w:val="upperLetter"/>
         <w:lvlText w:val="%6."/>
@@ -28549,7 +28639,7 @@
       </w:lvl>
     </w:lvlOverride>
     <w:lvlOverride w:ilvl="6">
-      <w:lvl w:ilvl="6" w:tplc="55FC315C">
+      <w:lvl w:ilvl="6" w:tplc="69D453F4">
         <w:start w:val="1"/>
         <w:numFmt w:val="upperLetter"/>
         <w:lvlText w:val="%7."/>
@@ -28585,7 +28675,7 @@
       </w:lvl>
     </w:lvlOverride>
     <w:lvlOverride w:ilvl="7">
-      <w:lvl w:ilvl="7" w:tplc="EB943D02">
+      <w:lvl w:ilvl="7" w:tplc="15DAC402">
         <w:start w:val="1"/>
         <w:numFmt w:val="upperLetter"/>
         <w:lvlText w:val="%8."/>
@@ -28621,7 +28711,7 @@
       </w:lvl>
     </w:lvlOverride>
     <w:lvlOverride w:ilvl="8">
-      <w:lvl w:ilvl="8" w:tplc="04BABBBA">
+      <w:lvl w:ilvl="8" w:tplc="0D1C30A4">
         <w:start w:val="1"/>
         <w:numFmt w:val="upperLetter"/>
         <w:lvlText w:val="%9."/>
@@ -28661,7 +28751,7 @@
     <w:abstractNumId w:val="1"/>
     <w:lvlOverride w:ilvl="0">
       <w:startOverride w:val="1"/>
-      <w:lvl w:ilvl="0" w:tplc="292CC86C">
+      <w:lvl w:ilvl="0" w:tplc="3E26C266">
         <w:start w:val="1"/>
         <w:numFmt w:val="decimal"/>
         <w:lvlText w:val="%1."/>
@@ -28695,7 +28785,7 @@
     </w:lvlOverride>
     <w:lvlOverride w:ilvl="1">
       <w:startOverride w:val="3"/>
-      <w:lvl w:ilvl="1" w:tplc="7E34EDC6">
+      <w:lvl w:ilvl="1" w:tplc="4C7CB1DC">
         <w:start w:val="3"/>
         <w:numFmt w:val="upperRoman"/>
         <w:lvlText w:val="%2."/>
@@ -28729,7 +28819,7 @@
     </w:lvlOverride>
     <w:lvlOverride w:ilvl="2">
       <w:startOverride w:val="1"/>
-      <w:lvl w:ilvl="2" w:tplc="70DE772E">
+      <w:lvl w:ilvl="2" w:tplc="EB7EC4B4">
         <w:start w:val="1"/>
         <w:numFmt w:val="upperRoman"/>
         <w:lvlText w:val="%3."/>
@@ -28766,7 +28856,7 @@
     </w:lvlOverride>
     <w:lvlOverride w:ilvl="3">
       <w:startOverride w:val="1"/>
-      <w:lvl w:ilvl="3" w:tplc="8C0083C4">
+      <w:lvl w:ilvl="3" w:tplc="BE4632C4">
         <w:start w:val="1"/>
         <w:numFmt w:val="upperRoman"/>
         <w:lvlText w:val="%4."/>
@@ -28803,7 +28893,7 @@
     </w:lvlOverride>
     <w:lvlOverride w:ilvl="4">
       <w:startOverride w:val="1"/>
-      <w:lvl w:ilvl="4" w:tplc="6044A1F2">
+      <w:lvl w:ilvl="4" w:tplc="D7DA579C">
         <w:start w:val="1"/>
         <w:numFmt w:val="upperRoman"/>
         <w:lvlText w:val="%5."/>
@@ -28840,7 +28930,7 @@
     </w:lvlOverride>
     <w:lvlOverride w:ilvl="5">
       <w:startOverride w:val="1"/>
-      <w:lvl w:ilvl="5" w:tplc="37AAE056">
+      <w:lvl w:ilvl="5" w:tplc="69E275FC">
         <w:start w:val="1"/>
         <w:numFmt w:val="upperRoman"/>
         <w:lvlText w:val="%6."/>
@@ -28877,7 +28967,7 @@
     </w:lvlOverride>
     <w:lvlOverride w:ilvl="6">
       <w:startOverride w:val="1"/>
-      <w:lvl w:ilvl="6" w:tplc="E68C2F9A">
+      <w:lvl w:ilvl="6" w:tplc="D2A6AE3E">
         <w:start w:val="1"/>
         <w:numFmt w:val="upperRoman"/>
         <w:lvlText w:val="%7."/>
@@ -28914,7 +29004,7 @@
     </w:lvlOverride>
     <w:lvlOverride w:ilvl="7">
       <w:startOverride w:val="1"/>
-      <w:lvl w:ilvl="7" w:tplc="82BE2B76">
+      <w:lvl w:ilvl="7" w:tplc="03645670">
         <w:start w:val="1"/>
         <w:numFmt w:val="upperRoman"/>
         <w:lvlText w:val="%8."/>
@@ -28951,7 +29041,7 @@
     </w:lvlOverride>
     <w:lvlOverride w:ilvl="8">
       <w:startOverride w:val="1"/>
-      <w:lvl w:ilvl="8" w:tplc="92C8AA2A">
+      <w:lvl w:ilvl="8" w:tplc="98184BFE">
         <w:start w:val="1"/>
         <w:numFmt w:val="upperRoman"/>
         <w:lvlText w:val="%9."/>
@@ -28996,7 +29086,7 @@
   <w:num w:numId="17">
     <w:abstractNumId w:val="3"/>
     <w:lvlOverride w:ilvl="0">
-      <w:lvl w:ilvl="0" w:tplc="E4505D4A">
+      <w:lvl w:ilvl="0" w:tplc="39AABC1E">
         <w:start w:val="1"/>
         <w:numFmt w:val="upperLetter"/>
         <w:lvlText w:val="%1."/>
@@ -29029,7 +29119,7 @@
       </w:lvl>
     </w:lvlOverride>
     <w:lvlOverride w:ilvl="1">
-      <w:lvl w:ilvl="1" w:tplc="48D47744">
+      <w:lvl w:ilvl="1" w:tplc="649AC2E8">
         <w:start w:val="1"/>
         <w:numFmt w:val="decimal"/>
         <w:lvlText w:val="%2."/>
@@ -29065,7 +29155,7 @@
       </w:lvl>
     </w:lvlOverride>
     <w:lvlOverride w:ilvl="2">
-      <w:lvl w:ilvl="2" w:tplc="107492AE">
+      <w:lvl w:ilvl="2" w:tplc="E32EFB40">
         <w:start w:val="1"/>
         <w:numFmt w:val="decimal"/>
         <w:lvlText w:val="%3."/>
@@ -29102,7 +29192,7 @@
       </w:lvl>
     </w:lvlOverride>
     <w:lvlOverride w:ilvl="3">
-      <w:lvl w:ilvl="3" w:tplc="8424CB3A">
+      <w:lvl w:ilvl="3" w:tplc="601C753E">
         <w:start w:val="1"/>
         <w:numFmt w:val="decimal"/>
         <w:lvlText w:val="%4."/>
@@ -29139,7 +29229,7 @@
       </w:lvl>
     </w:lvlOverride>
     <w:lvlOverride w:ilvl="4">
-      <w:lvl w:ilvl="4" w:tplc="2F961B8E">
+      <w:lvl w:ilvl="4" w:tplc="5756092A">
         <w:start w:val="1"/>
         <w:numFmt w:val="decimal"/>
         <w:lvlText w:val="%5."/>
@@ -29176,7 +29266,7 @@
       </w:lvl>
     </w:lvlOverride>
     <w:lvlOverride w:ilvl="5">
-      <w:lvl w:ilvl="5" w:tplc="8E14412A">
+      <w:lvl w:ilvl="5" w:tplc="FAEA7CCA">
         <w:start w:val="1"/>
         <w:numFmt w:val="decimal"/>
         <w:lvlText w:val="%6."/>
@@ -29213,7 +29303,7 @@
       </w:lvl>
     </w:lvlOverride>
     <w:lvlOverride w:ilvl="6">
-      <w:lvl w:ilvl="6" w:tplc="6208357E">
+      <w:lvl w:ilvl="6" w:tplc="E5742B0E">
         <w:start w:val="1"/>
         <w:numFmt w:val="decimal"/>
         <w:lvlText w:val="%7."/>
@@ -29250,7 +29340,7 @@
       </w:lvl>
     </w:lvlOverride>
     <w:lvlOverride w:ilvl="7">
-      <w:lvl w:ilvl="7" w:tplc="B18839CA">
+      <w:lvl w:ilvl="7" w:tplc="0C2C4516">
         <w:start w:val="1"/>
         <w:numFmt w:val="decimal"/>
         <w:lvlText w:val="%8."/>
@@ -29287,7 +29377,7 @@
       </w:lvl>
     </w:lvlOverride>
     <w:lvlOverride w:ilvl="8">
-      <w:lvl w:ilvl="8" w:tplc="84D458A4">
+      <w:lvl w:ilvl="8" w:tplc="C3D67358">
         <w:start w:val="1"/>
         <w:numFmt w:val="decimal"/>
         <w:lvlText w:val="%9."/>
@@ -29327,7 +29417,7 @@
   <w:num w:numId="18">
     <w:abstractNumId w:val="3"/>
     <w:lvlOverride w:ilvl="0">
-      <w:lvl w:ilvl="0" w:tplc="E4505D4A">
+      <w:lvl w:ilvl="0" w:tplc="39AABC1E">
         <w:start w:val="1"/>
         <w:numFmt w:val="upperLetter"/>
         <w:lvlText w:val="%1."/>
@@ -29360,7 +29450,7 @@
       </w:lvl>
     </w:lvlOverride>
     <w:lvlOverride w:ilvl="1">
-      <w:lvl w:ilvl="1" w:tplc="48D47744">
+      <w:lvl w:ilvl="1" w:tplc="649AC2E8">
         <w:start w:val="1"/>
         <w:numFmt w:val="decimal"/>
         <w:lvlText w:val="%2."/>
@@ -29393,7 +29483,7 @@
       </w:lvl>
     </w:lvlOverride>
     <w:lvlOverride w:ilvl="2">
-      <w:lvl w:ilvl="2" w:tplc="107492AE">
+      <w:lvl w:ilvl="2" w:tplc="E32EFB40">
         <w:start w:val="1"/>
         <w:numFmt w:val="decimal"/>
         <w:lvlText w:val="%3."/>
@@ -29429,7 +29519,7 @@
       </w:lvl>
     </w:lvlOverride>
     <w:lvlOverride w:ilvl="3">
-      <w:lvl w:ilvl="3" w:tplc="8424CB3A">
+      <w:lvl w:ilvl="3" w:tplc="601C753E">
         <w:start w:val="1"/>
         <w:numFmt w:val="decimal"/>
         <w:lvlText w:val="%4."/>
@@ -29465,7 +29555,7 @@
       </w:lvl>
     </w:lvlOverride>
     <w:lvlOverride w:ilvl="4">
-      <w:lvl w:ilvl="4" w:tplc="2F961B8E">
+      <w:lvl w:ilvl="4" w:tplc="5756092A">
         <w:start w:val="1"/>
         <w:numFmt w:val="decimal"/>
         <w:lvlText w:val="%5."/>
@@ -29501,7 +29591,7 @@
       </w:lvl>
     </w:lvlOverride>
     <w:lvlOverride w:ilvl="5">
-      <w:lvl w:ilvl="5" w:tplc="8E14412A">
+      <w:lvl w:ilvl="5" w:tplc="FAEA7CCA">
         <w:start w:val="1"/>
         <w:numFmt w:val="decimal"/>
         <w:lvlText w:val="%6."/>
@@ -29537,7 +29627,7 @@
       </w:lvl>
     </w:lvlOverride>
     <w:lvlOverride w:ilvl="6">
-      <w:lvl w:ilvl="6" w:tplc="6208357E">
+      <w:lvl w:ilvl="6" w:tplc="E5742B0E">
         <w:start w:val="1"/>
         <w:numFmt w:val="decimal"/>
         <w:lvlText w:val="%7."/>
@@ -29573,7 +29663,7 @@
       </w:lvl>
     </w:lvlOverride>
     <w:lvlOverride w:ilvl="7">
-      <w:lvl w:ilvl="7" w:tplc="B18839CA">
+      <w:lvl w:ilvl="7" w:tplc="0C2C4516">
         <w:start w:val="1"/>
         <w:numFmt w:val="decimal"/>
         <w:lvlText w:val="%8."/>
@@ -29609,7 +29699,7 @@
       </w:lvl>
     </w:lvlOverride>
     <w:lvlOverride w:ilvl="8">
-      <w:lvl w:ilvl="8" w:tplc="84D458A4">
+      <w:lvl w:ilvl="8" w:tplc="C3D67358">
         <w:start w:val="1"/>
         <w:numFmt w:val="decimal"/>
         <w:lvlText w:val="%9."/>
@@ -29648,7 +29738,7 @@
   <w:num w:numId="19">
     <w:abstractNumId w:val="3"/>
     <w:lvlOverride w:ilvl="0">
-      <w:lvl w:ilvl="0" w:tplc="E4505D4A">
+      <w:lvl w:ilvl="0" w:tplc="39AABC1E">
         <w:start w:val="1"/>
         <w:numFmt w:val="upperLetter"/>
         <w:lvlText w:val="%1."/>
@@ -29681,7 +29771,7 @@
       </w:lvl>
     </w:lvlOverride>
     <w:lvlOverride w:ilvl="1">
-      <w:lvl w:ilvl="1" w:tplc="48D47744">
+      <w:lvl w:ilvl="1" w:tplc="649AC2E8">
         <w:start w:val="1"/>
         <w:numFmt w:val="decimal"/>
         <w:lvlText w:val="%2."/>
@@ -29717,7 +29807,7 @@
       </w:lvl>
     </w:lvlOverride>
     <w:lvlOverride w:ilvl="2">
-      <w:lvl w:ilvl="2" w:tplc="107492AE">
+      <w:lvl w:ilvl="2" w:tplc="E32EFB40">
         <w:start w:val="1"/>
         <w:numFmt w:val="decimal"/>
         <w:lvlText w:val="%3."/>
@@ -29753,7 +29843,7 @@
       </w:lvl>
     </w:lvlOverride>
     <w:lvlOverride w:ilvl="3">
-      <w:lvl w:ilvl="3" w:tplc="8424CB3A">
+      <w:lvl w:ilvl="3" w:tplc="601C753E">
         <w:start w:val="1"/>
         <w:numFmt w:val="decimal"/>
         <w:lvlText w:val="%4."/>
@@ -29789,7 +29879,7 @@
       </w:lvl>
     </w:lvlOverride>
     <w:lvlOverride w:ilvl="4">
-      <w:lvl w:ilvl="4" w:tplc="2F961B8E">
+      <w:lvl w:ilvl="4" w:tplc="5756092A">
         <w:start w:val="1"/>
         <w:numFmt w:val="decimal"/>
         <w:lvlText w:val="%5."/>
@@ -29825,7 +29915,7 @@
       </w:lvl>
     </w:lvlOverride>
     <w:lvlOverride w:ilvl="5">
-      <w:lvl w:ilvl="5" w:tplc="8E14412A">
+      <w:lvl w:ilvl="5" w:tplc="FAEA7CCA">
         <w:start w:val="1"/>
         <w:numFmt w:val="decimal"/>
         <w:lvlText w:val="%6."/>
@@ -29861,7 +29951,7 @@
       </w:lvl>
     </w:lvlOverride>
     <w:lvlOverride w:ilvl="6">
-      <w:lvl w:ilvl="6" w:tplc="6208357E">
+      <w:lvl w:ilvl="6" w:tplc="E5742B0E">
         <w:start w:val="1"/>
         <w:numFmt w:val="decimal"/>
         <w:lvlText w:val="%7."/>
@@ -29897,7 +29987,7 @@
       </w:lvl>
     </w:lvlOverride>
     <w:lvlOverride w:ilvl="7">
-      <w:lvl w:ilvl="7" w:tplc="B18839CA">
+      <w:lvl w:ilvl="7" w:tplc="0C2C4516">
         <w:start w:val="1"/>
         <w:numFmt w:val="decimal"/>
         <w:lvlText w:val="%8."/>
@@ -29933,7 +30023,7 @@
       </w:lvl>
     </w:lvlOverride>
     <w:lvlOverride w:ilvl="8">
-      <w:lvl w:ilvl="8" w:tplc="84D458A4">
+      <w:lvl w:ilvl="8" w:tplc="C3D67358">
         <w:start w:val="1"/>
         <w:numFmt w:val="decimal"/>
         <w:lvlText w:val="%9."/>
@@ -29973,7 +30063,7 @@
     <w:abstractNumId w:val="1"/>
     <w:lvlOverride w:ilvl="0">
       <w:startOverride w:val="1"/>
-      <w:lvl w:ilvl="0" w:tplc="292CC86C">
+      <w:lvl w:ilvl="0" w:tplc="3E26C266">
         <w:start w:val="1"/>
         <w:numFmt w:val="decimal"/>
         <w:lvlText w:val="%1."/>
@@ -30007,7 +30097,7 @@
     </w:lvlOverride>
     <w:lvlOverride w:ilvl="1">
       <w:startOverride w:val="4"/>
-      <w:lvl w:ilvl="1" w:tplc="7E34EDC6">
+      <w:lvl w:ilvl="1" w:tplc="4C7CB1DC">
         <w:start w:val="4"/>
         <w:numFmt w:val="upperRoman"/>
         <w:lvlText w:val="%2."/>
@@ -30042,7 +30132,7 @@
     </w:lvlOverride>
     <w:lvlOverride w:ilvl="2">
       <w:startOverride w:val="1"/>
-      <w:lvl w:ilvl="2" w:tplc="70DE772E">
+      <w:lvl w:ilvl="2" w:tplc="EB7EC4B4">
         <w:start w:val="1"/>
         <w:numFmt w:val="upperRoman"/>
         <w:lvlText w:val="%3."/>
@@ -30077,7 +30167,7 @@
     </w:lvlOverride>
     <w:lvlOverride w:ilvl="3">
       <w:startOverride w:val="1"/>
-      <w:lvl w:ilvl="3" w:tplc="8C0083C4">
+      <w:lvl w:ilvl="3" w:tplc="BE4632C4">
         <w:start w:val="1"/>
         <w:numFmt w:val="upperRoman"/>
         <w:lvlText w:val="%4."/>
@@ -30112,7 +30202,7 @@
     </w:lvlOverride>
     <w:lvlOverride w:ilvl="4">
       <w:startOverride w:val="1"/>
-      <w:lvl w:ilvl="4" w:tplc="6044A1F2">
+      <w:lvl w:ilvl="4" w:tplc="D7DA579C">
         <w:start w:val="1"/>
         <w:numFmt w:val="upperRoman"/>
         <w:lvlText w:val="%5."/>
@@ -30147,7 +30237,7 @@
     </w:lvlOverride>
     <w:lvlOverride w:ilvl="5">
       <w:startOverride w:val="1"/>
-      <w:lvl w:ilvl="5" w:tplc="37AAE056">
+      <w:lvl w:ilvl="5" w:tplc="69E275FC">
         <w:start w:val="1"/>
         <w:numFmt w:val="upperRoman"/>
         <w:lvlText w:val="%6."/>
@@ -30182,7 +30272,7 @@
     </w:lvlOverride>
     <w:lvlOverride w:ilvl="6">
       <w:startOverride w:val="1"/>
-      <w:lvl w:ilvl="6" w:tplc="E68C2F9A">
+      <w:lvl w:ilvl="6" w:tplc="D2A6AE3E">
         <w:start w:val="1"/>
         <w:numFmt w:val="upperRoman"/>
         <w:lvlText w:val="%7."/>
@@ -30217,7 +30307,7 @@
     </w:lvlOverride>
     <w:lvlOverride w:ilvl="7">
       <w:startOverride w:val="1"/>
-      <w:lvl w:ilvl="7" w:tplc="82BE2B76">
+      <w:lvl w:ilvl="7" w:tplc="03645670">
         <w:start w:val="1"/>
         <w:numFmt w:val="upperRoman"/>
         <w:lvlText w:val="%8."/>
@@ -30252,7 +30342,7 @@
     </w:lvlOverride>
     <w:lvlOverride w:ilvl="8">
       <w:startOverride w:val="1"/>
-      <w:lvl w:ilvl="8" w:tplc="92C8AA2A">
+      <w:lvl w:ilvl="8" w:tplc="98184BFE">
         <w:start w:val="1"/>
         <w:numFmt w:val="upperRoman"/>
         <w:lvlText w:val="%9."/>
@@ -30290,7 +30380,7 @@
     <w:abstractNumId w:val="1"/>
     <w:lvlOverride w:ilvl="0">
       <w:startOverride w:val="1"/>
-      <w:lvl w:ilvl="0" w:tplc="292CC86C">
+      <w:lvl w:ilvl="0" w:tplc="3E26C266">
         <w:start w:val="1"/>
         <w:numFmt w:val="decimal"/>
         <w:lvlText w:val="%1."/>
@@ -30324,7 +30414,7 @@
     </w:lvlOverride>
     <w:lvlOverride w:ilvl="1">
       <w:startOverride w:val="5"/>
-      <w:lvl w:ilvl="1" w:tplc="7E34EDC6">
+      <w:lvl w:ilvl="1" w:tplc="4C7CB1DC">
         <w:start w:val="5"/>
         <w:numFmt w:val="upperRoman"/>
         <w:lvlText w:val="%2."/>
@@ -30359,7 +30449,7 @@
     </w:lvlOverride>
     <w:lvlOverride w:ilvl="2">
       <w:startOverride w:val="1"/>
-      <w:lvl w:ilvl="2" w:tplc="70DE772E">
+      <w:lvl w:ilvl="2" w:tplc="EB7EC4B4">
         <w:start w:val="1"/>
         <w:numFmt w:val="upperRoman"/>
         <w:lvlText w:val="%3."/>
@@ -30394,7 +30484,7 @@
     </w:lvlOverride>
     <w:lvlOverride w:ilvl="3">
       <w:startOverride w:val="1"/>
-      <w:lvl w:ilvl="3" w:tplc="8C0083C4">
+      <w:lvl w:ilvl="3" w:tplc="BE4632C4">
         <w:start w:val="1"/>
         <w:numFmt w:val="upperRoman"/>
         <w:lvlText w:val="%4."/>
@@ -30429,7 +30519,7 @@
     </w:lvlOverride>
     <w:lvlOverride w:ilvl="4">
       <w:startOverride w:val="1"/>
-      <w:lvl w:ilvl="4" w:tplc="6044A1F2">
+      <w:lvl w:ilvl="4" w:tplc="D7DA579C">
         <w:start w:val="1"/>
         <w:numFmt w:val="upperRoman"/>
         <w:lvlText w:val="%5."/>
@@ -30464,7 +30554,7 @@
     </w:lvlOverride>
     <w:lvlOverride w:ilvl="5">
       <w:startOverride w:val="1"/>
-      <w:lvl w:ilvl="5" w:tplc="37AAE056">
+      <w:lvl w:ilvl="5" w:tplc="69E275FC">
         <w:start w:val="1"/>
         <w:numFmt w:val="upperRoman"/>
         <w:lvlText w:val="%6."/>
@@ -30499,7 +30589,7 @@
     </w:lvlOverride>
     <w:lvlOverride w:ilvl="6">
       <w:startOverride w:val="1"/>
-      <w:lvl w:ilvl="6" w:tplc="E68C2F9A">
+      <w:lvl w:ilvl="6" w:tplc="D2A6AE3E">
         <w:start w:val="1"/>
         <w:numFmt w:val="upperRoman"/>
         <w:lvlText w:val="%7."/>
@@ -30534,7 +30624,7 @@
     </w:lvlOverride>
     <w:lvlOverride w:ilvl="7">
       <w:startOverride w:val="1"/>
-      <w:lvl w:ilvl="7" w:tplc="82BE2B76">
+      <w:lvl w:ilvl="7" w:tplc="03645670">
         <w:start w:val="1"/>
         <w:numFmt w:val="upperRoman"/>
         <w:lvlText w:val="%8."/>
@@ -30569,7 +30659,7 @@
     </w:lvlOverride>
     <w:lvlOverride w:ilvl="8">
       <w:startOverride w:val="1"/>
-      <w:lvl w:ilvl="8" w:tplc="92C8AA2A">
+      <w:lvl w:ilvl="8" w:tplc="98184BFE">
         <w:start w:val="1"/>
         <w:numFmt w:val="upperRoman"/>
         <w:lvlText w:val="%9."/>
@@ -32353,7 +32443,7 @@
 </file>
 
 <file path=customXml/itemProps1.xml><?xml version="1.0" encoding="utf-8"?>
-<ds:datastoreItem xmlns:ds="http://schemas.openxmlformats.org/officeDocument/2006/customXml" ds:itemID="{E2F1403D-E0D5-4909-88A9-9647FD4BD372}">
+<ds:datastoreItem xmlns:ds="http://schemas.openxmlformats.org/officeDocument/2006/customXml" ds:itemID="{7B866437-4A58-43DC-8EAE-EFFEB4BA9F0F}">
   <ds:schemaRefs>
     <ds:schemaRef ds:uri="http://schemas.openxmlformats.org/officeDocument/2006/bibliography"/>
   </ds:schemaRefs>

</xml_diff>

<commit_message>
more fixing and sending doc as attachment
</commit_message>
<xml_diff>
--- a/src/main/resources/converted.docx
+++ b/src/main/resources/converted.docx
@@ -36,10 +36,10 @@
       <w:tblGrid>
         <w:gridCol w:w="404"/>
         <w:gridCol w:w="331"/>
-        <w:gridCol w:w="614"/>
-        <w:gridCol w:w="376"/>
-        <w:gridCol w:w="375"/>
-        <w:gridCol w:w="325"/>
+        <w:gridCol w:w="435"/>
+        <w:gridCol w:w="450"/>
+        <w:gridCol w:w="360"/>
+        <w:gridCol w:w="445"/>
         <w:gridCol w:w="1046"/>
         <w:gridCol w:w="1170"/>
         <w:gridCol w:w="2780"/>
@@ -597,20 +597,15 @@
               <w:tabs>
                 <w:tab w:val="left" w:pos="1412"/>
               </w:tabs>
-              <w:ind w:left="247"/>
               <w:rPr>
                 <w:rFonts w:cs="Arial"/>
-                <w:sz w:val="16"/>
-                <w:szCs w:val="16"/>
               </w:rPr>
             </w:pPr>
             <w:r>
               <w:rPr>
                 <w:rFonts w:cs="Arial"/>
-                <w:sz w:val="16"/>
-                <w:szCs w:val="16"/>
-              </w:rPr>
-              <w:t xml:space="preserve">  _DOM_            IMP_</w:t>
+              </w:rPr>
+              <w:t>_DOM_            IMP_</w:t>
             </w:r>
           </w:p>
         </w:tc>
@@ -651,18 +646,7 @@
                 <w:sz w:val="16"/>
                 <w:szCs w:val="16"/>
               </w:rPr>
-              <w:t>__</w:t>
-            </w:r>
-            <w:bookmarkStart w:id="0" w:name="_GoBack"/>
-            <w:bookmarkEnd w:id="0"/>
-            <w:r>
-              <w:rPr>
-                <w:rFonts w:cs="Arial"/>
-                <w:b/>
-                <w:sz w:val="16"/>
-                <w:szCs w:val="16"/>
-              </w:rPr>
-              <w:t xml:space="preserve">                                                            PART I – APPLICATION</w:t>
+              <w:t>__                                                            PART I – APPLICATION</w:t>
             </w:r>
           </w:p>
         </w:tc>
@@ -801,7 +785,7 @@
           <w:p>
             <w:pPr>
               <w:pStyle w:val="TableParagraph"/>
-              <w:ind w:left="-2424" w:right="193"/>
+              <w:ind w:left="-2424" w:right="-2526"/>
               <w:jc w:val="both"/>
               <w:rPr>
                 <w:rFonts w:cs="Arial"/>
@@ -811,7 +795,12 @@
                 <w:szCs w:val="16"/>
               </w:rPr>
             </w:pPr>
-            <w:r>
+          </w:p>
+          <w:p>
+            <w:pPr>
+              <w:pStyle w:val="TableParagraph"/>
+              <w:ind w:left="-2424" w:right="193"/>
+              <w:jc w:val="both"/>
               <w:rPr>
                 <w:rFonts w:cs="Arial"/>
                 <w:i/>
@@ -819,7 +808,90 @@
                 <w:sz w:val="16"/>
                 <w:szCs w:val="16"/>
               </w:rPr>
-              <w:t>_ADDRESS_</w:t>
+            </w:pPr>
+            <w:r>
+              <w:rPr>
+                <w:rFonts w:cs="Arial"/>
+                <w:i/>
+                <w:iCs/>
+                <w:sz w:val="16"/>
+                <w:szCs w:val="16"/>
+              </w:rPr>
+              <w:t>_NM</w:t>
+            </w:r>
+            <w:bookmarkStart w:id="0" w:name="_GoBack"/>
+            <w:bookmarkEnd w:id="0"/>
+          </w:p>
+          <w:p>
+            <w:pPr>
+              <w:pStyle w:val="TableParagraph"/>
+              <w:ind w:left="-2424" w:right="193"/>
+              <w:jc w:val="both"/>
+              <w:rPr>
+                <w:rFonts w:cs="Arial"/>
+                <w:i/>
+                <w:iCs/>
+                <w:sz w:val="16"/>
+                <w:szCs w:val="16"/>
+              </w:rPr>
+            </w:pPr>
+            <w:r>
+              <w:rPr>
+                <w:rFonts w:cs="Arial"/>
+                <w:i/>
+                <w:iCs/>
+                <w:sz w:val="16"/>
+                <w:szCs w:val="16"/>
+              </w:rPr>
+              <w:t>_STREET_</w:t>
+            </w:r>
+          </w:p>
+          <w:p>
+            <w:pPr>
+              <w:pStyle w:val="TableParagraph"/>
+              <w:ind w:left="-2424" w:right="193"/>
+              <w:jc w:val="both"/>
+              <w:rPr>
+                <w:rFonts w:cs="Arial"/>
+                <w:i/>
+                <w:iCs/>
+                <w:sz w:val="16"/>
+                <w:szCs w:val="16"/>
+              </w:rPr>
+            </w:pPr>
+            <w:r>
+              <w:rPr>
+                <w:rFonts w:cs="Arial"/>
+                <w:i/>
+                <w:iCs/>
+                <w:sz w:val="16"/>
+                <w:szCs w:val="16"/>
+              </w:rPr>
+              <w:t>_CS_</w:t>
+            </w:r>
+          </w:p>
+          <w:p>
+            <w:pPr>
+              <w:pStyle w:val="TableParagraph"/>
+              <w:ind w:left="-2424" w:right="193"/>
+              <w:jc w:val="both"/>
+              <w:rPr>
+                <w:rFonts w:cs="Arial"/>
+                <w:i/>
+                <w:iCs/>
+                <w:sz w:val="16"/>
+                <w:szCs w:val="16"/>
+              </w:rPr>
+            </w:pPr>
+            <w:r>
+              <w:rPr>
+                <w:rFonts w:cs="Arial"/>
+                <w:i/>
+                <w:iCs/>
+                <w:sz w:val="16"/>
+                <w:szCs w:val="16"/>
+              </w:rPr>
+              <w:t>_ZIP_</w:t>
             </w:r>
           </w:p>
           <w:p>
@@ -960,7 +1032,7 @@
             <w:pPr>
               <w:pStyle w:val="TableParagraph"/>
               <w:spacing w:line="182" w:lineRule="exact"/>
-              <w:ind w:left="307"/>
+              <w:ind w:left="48"/>
               <w:rPr>
                 <w:rFonts w:cs="Arial"/>
                 <w:i/>
@@ -984,7 +1056,7 @@
             <w:pPr>
               <w:pStyle w:val="TableParagraph"/>
               <w:spacing w:before="28"/>
-              <w:ind w:left="393"/>
+              <w:ind w:left="48"/>
               <w:rPr>
                 <w:rFonts w:cs="Arial"/>
                 <w:sz w:val="16"/>
@@ -994,10 +1066,16 @@
             <w:r>
               <w:rPr>
                 <w:rFonts w:cs="Arial"/>
+              </w:rPr>
+              <w:t>_WINE_</w:t>
+            </w:r>
+            <w:r>
+              <w:rPr>
+                <w:rFonts w:cs="Arial"/>
                 <w:sz w:val="16"/>
                 <w:szCs w:val="16"/>
               </w:rPr>
-              <w:t xml:space="preserve">_WINE_ </w:t>
+              <w:t xml:space="preserve"> </w:t>
             </w:r>
             <w:proofErr w:type="spellStart"/>
             <w:r>
@@ -1014,7 +1092,7 @@
             <w:pPr>
               <w:pStyle w:val="TableParagraph"/>
               <w:spacing w:before="37" w:line="285" w:lineRule="auto"/>
-              <w:ind w:left="409" w:hanging="1"/>
+              <w:ind w:left="48" w:hanging="1"/>
               <w:rPr>
                 <w:rFonts w:cs="Arial"/>
                 <w:sz w:val="16"/>
@@ -1024,10 +1102,42 @@
             <w:r>
               <w:rPr>
                 <w:rFonts w:cs="Arial"/>
+              </w:rPr>
+              <w:t>_DIST_</w:t>
+            </w:r>
+            <w:r>
+              <w:rPr>
+                <w:rFonts w:cs="Arial"/>
                 <w:sz w:val="16"/>
                 <w:szCs w:val="16"/>
               </w:rPr>
-              <w:t xml:space="preserve">_DIST_ DISTILLED SPIRITS _MALT_ </w:t>
+              <w:t xml:space="preserve"> DISTILLED SPIRITS </w:t>
+            </w:r>
+          </w:p>
+          <w:p>
+            <w:pPr>
+              <w:pStyle w:val="TableParagraph"/>
+              <w:spacing w:before="37" w:line="285" w:lineRule="auto"/>
+              <w:ind w:left="48" w:hanging="1"/>
+              <w:rPr>
+                <w:rFonts w:cs="Arial"/>
+                <w:sz w:val="16"/>
+                <w:szCs w:val="16"/>
+              </w:rPr>
+            </w:pPr>
+            <w:r>
+              <w:rPr>
+                <w:rFonts w:cs="Arial"/>
+              </w:rPr>
+              <w:t>_MALT_</w:t>
+            </w:r>
+            <w:r>
+              <w:rPr>
+                <w:rFonts w:cs="Arial"/>
+                <w:sz w:val="16"/>
+                <w:szCs w:val="16"/>
+              </w:rPr>
+              <w:t xml:space="preserve"> </w:t>
             </w:r>
             <w:proofErr w:type="spellStart"/>
             <w:r>
@@ -1119,7 +1229,7 @@
         </w:tc>
         <w:tc>
           <w:tcPr>
-            <w:tcW w:w="614" w:type="dxa"/>
+            <w:tcW w:w="435" w:type="dxa"/>
             <w:vMerge w:val="restart"/>
             <w:tcBorders>
               <w:top w:val="single" w:sz="4" w:space="0" w:color="auto"/>
@@ -1138,20 +1248,19 @@
           </w:tcPr>
           <w:p>
             <w:pPr>
-              <w:pStyle w:val="TableParagraph"/>
-              <w:spacing w:before="189"/>
-              <w:jc w:val="center"/>
-              <w:rPr>
-                <w:rFonts w:cs="Arial"/>
+              <w:widowControl w:val="0"/>
+              <w:rPr>
+                <w:rFonts w:ascii="Arial" w:eastAsia="Calibri" w:hAnsi="Arial" w:cs="Arial"/>
+                <w:color w:val="000000"/>
                 <w:sz w:val="16"/>
                 <w:szCs w:val="16"/>
+                <w:u w:color="000000"/>
               </w:rPr>
             </w:pPr>
           </w:p>
           <w:p>
             <w:pPr>
               <w:widowControl w:val="0"/>
-              <w:jc w:val="center"/>
               <w:rPr>
                 <w:rFonts w:ascii="Arial" w:hAnsi="Arial" w:cs="Arial"/>
                 <w:sz w:val="16"/>
@@ -1172,7 +1281,7 @@
         </w:tc>
         <w:tc>
           <w:tcPr>
-            <w:tcW w:w="376" w:type="dxa"/>
+            <w:tcW w:w="450" w:type="dxa"/>
             <w:vMerge w:val="restart"/>
             <w:tcBorders>
               <w:top w:val="single" w:sz="4" w:space="0" w:color="auto"/>
@@ -1194,26 +1303,39 @@
               <w:widowControl w:val="0"/>
               <w:jc w:val="center"/>
               <w:rPr>
-                <w:rFonts w:ascii="Arial" w:hAnsi="Arial" w:cs="Arial"/>
-                <w:sz w:val="16"/>
-                <w:szCs w:val="16"/>
-              </w:rPr>
-            </w:pPr>
-            <w:r>
-              <w:rPr>
                 <w:rFonts w:ascii="Arial" w:eastAsia="Calibri" w:hAnsi="Arial" w:cs="Arial"/>
                 <w:color w:val="000000"/>
                 <w:sz w:val="16"/>
                 <w:szCs w:val="16"/>
                 <w:u w:color="000000"/>
               </w:rPr>
+            </w:pPr>
+          </w:p>
+          <w:p>
+            <w:pPr>
+              <w:widowControl w:val="0"/>
+              <w:jc w:val="center"/>
+              <w:rPr>
+                <w:rFonts w:ascii="Arial" w:hAnsi="Arial" w:cs="Arial"/>
+                <w:sz w:val="16"/>
+                <w:szCs w:val="16"/>
+              </w:rPr>
+            </w:pPr>
+            <w:r>
+              <w:rPr>
+                <w:rFonts w:ascii="Arial" w:eastAsia="Calibri" w:hAnsi="Arial" w:cs="Arial"/>
+                <w:color w:val="000000"/>
+                <w:sz w:val="16"/>
+                <w:szCs w:val="16"/>
+                <w:u w:color="000000"/>
+              </w:rPr>
               <w:t>SERIAL_4</w:t>
             </w:r>
           </w:p>
         </w:tc>
         <w:tc>
           <w:tcPr>
-            <w:tcW w:w="375" w:type="dxa"/>
+            <w:tcW w:w="360" w:type="dxa"/>
             <w:vMerge w:val="restart"/>
             <w:tcBorders>
               <w:top w:val="single" w:sz="4" w:space="0" w:color="auto"/>
@@ -1235,26 +1357,39 @@
               <w:widowControl w:val="0"/>
               <w:jc w:val="center"/>
               <w:rPr>
-                <w:rFonts w:ascii="Arial" w:hAnsi="Arial" w:cs="Arial"/>
-                <w:sz w:val="16"/>
-                <w:szCs w:val="16"/>
-              </w:rPr>
-            </w:pPr>
-            <w:r>
-              <w:rPr>
                 <w:rFonts w:ascii="Arial" w:eastAsia="Calibri" w:hAnsi="Arial" w:cs="Arial"/>
                 <w:color w:val="000000"/>
                 <w:sz w:val="16"/>
                 <w:szCs w:val="16"/>
                 <w:u w:color="000000"/>
               </w:rPr>
+            </w:pPr>
+          </w:p>
+          <w:p>
+            <w:pPr>
+              <w:widowControl w:val="0"/>
+              <w:jc w:val="center"/>
+              <w:rPr>
+                <w:rFonts w:ascii="Arial" w:hAnsi="Arial" w:cs="Arial"/>
+                <w:sz w:val="16"/>
+                <w:szCs w:val="16"/>
+              </w:rPr>
+            </w:pPr>
+            <w:r>
+              <w:rPr>
+                <w:rFonts w:ascii="Arial" w:eastAsia="Calibri" w:hAnsi="Arial" w:cs="Arial"/>
+                <w:color w:val="000000"/>
+                <w:sz w:val="16"/>
+                <w:szCs w:val="16"/>
+                <w:u w:color="000000"/>
+              </w:rPr>
               <w:t>SERIAL_5</w:t>
             </w:r>
           </w:p>
         </w:tc>
         <w:tc>
           <w:tcPr>
-            <w:tcW w:w="325" w:type="dxa"/>
+            <w:tcW w:w="445" w:type="dxa"/>
             <w:vMerge w:val="restart"/>
             <w:tcBorders>
               <w:top w:val="single" w:sz="4" w:space="0" w:color="auto"/>
@@ -1271,6 +1406,19 @@
             </w:tcMar>
             <w:vAlign w:val="center"/>
           </w:tcPr>
+          <w:p>
+            <w:pPr>
+              <w:widowControl w:val="0"/>
+              <w:jc w:val="center"/>
+              <w:rPr>
+                <w:rFonts w:ascii="Arial" w:eastAsia="Calibri" w:hAnsi="Arial" w:cs="Arial"/>
+                <w:color w:val="000000"/>
+                <w:sz w:val="16"/>
+                <w:szCs w:val="16"/>
+                <w:u w:color="000000"/>
+              </w:rPr>
+            </w:pPr>
+          </w:p>
           <w:p>
             <w:pPr>
               <w:widowControl w:val="0"/>
@@ -1428,7 +1576,7 @@
         </w:tc>
         <w:tc>
           <w:tcPr>
-            <w:tcW w:w="614" w:type="dxa"/>
+            <w:tcW w:w="435" w:type="dxa"/>
             <w:vMerge/>
             <w:tcBorders>
               <w:top w:val="single" w:sz="4" w:space="0" w:color="auto"/>
@@ -1452,7 +1600,7 @@
         </w:tc>
         <w:tc>
           <w:tcPr>
-            <w:tcW w:w="376" w:type="dxa"/>
+            <w:tcW w:w="450" w:type="dxa"/>
             <w:vMerge/>
             <w:tcBorders>
               <w:top w:val="single" w:sz="4" w:space="0" w:color="auto"/>
@@ -1476,7 +1624,7 @@
         </w:tc>
         <w:tc>
           <w:tcPr>
-            <w:tcW w:w="375" w:type="dxa"/>
+            <w:tcW w:w="360" w:type="dxa"/>
             <w:vMerge/>
             <w:tcBorders>
               <w:top w:val="single" w:sz="4" w:space="0" w:color="auto"/>
@@ -1500,7 +1648,7 @@
         </w:tc>
         <w:tc>
           <w:tcPr>
-            <w:tcW w:w="325" w:type="dxa"/>
+            <w:tcW w:w="445" w:type="dxa"/>
             <w:vMerge/>
             <w:tcBorders>
               <w:top w:val="single" w:sz="4" w:space="0" w:color="auto"/>
@@ -1619,7 +1767,7 @@
         </w:tc>
         <w:tc>
           <w:tcPr>
-            <w:tcW w:w="614" w:type="dxa"/>
+            <w:tcW w:w="435" w:type="dxa"/>
             <w:vMerge/>
             <w:tcBorders>
               <w:top w:val="single" w:sz="4" w:space="0" w:color="auto"/>
@@ -1641,7 +1789,7 @@
         </w:tc>
         <w:tc>
           <w:tcPr>
-            <w:tcW w:w="376" w:type="dxa"/>
+            <w:tcW w:w="450" w:type="dxa"/>
             <w:vMerge/>
             <w:tcBorders>
               <w:top w:val="single" w:sz="4" w:space="0" w:color="auto"/>
@@ -1663,7 +1811,7 @@
         </w:tc>
         <w:tc>
           <w:tcPr>
-            <w:tcW w:w="375" w:type="dxa"/>
+            <w:tcW w:w="360" w:type="dxa"/>
             <w:vMerge/>
             <w:tcBorders>
               <w:top w:val="single" w:sz="4" w:space="0" w:color="auto"/>
@@ -1685,7 +1833,7 @@
         </w:tc>
         <w:tc>
           <w:tcPr>
-            <w:tcW w:w="325" w:type="dxa"/>
+            <w:tcW w:w="445" w:type="dxa"/>
             <w:vMerge/>
             <w:tcBorders>
               <w:top w:val="single" w:sz="4" w:space="0" w:color="auto"/>
@@ -27769,7 +27917,7 @@
   <w:num w:numId="9">
     <w:abstractNumId w:val="1"/>
     <w:lvlOverride w:ilvl="0">
-      <w:lvl w:ilvl="0" w:tplc="3E26C266">
+      <w:lvl w:ilvl="0" w:tplc="65F609C8">
         <w:start w:val="1"/>
         <w:numFmt w:val="decimal"/>
         <w:lvlText w:val="%1."/>
@@ -27802,7 +27950,7 @@
       </w:lvl>
     </w:lvlOverride>
     <w:lvlOverride w:ilvl="1">
-      <w:lvl w:ilvl="1" w:tplc="4C7CB1DC">
+      <w:lvl w:ilvl="1" w:tplc="962A3D60">
         <w:start w:val="1"/>
         <w:numFmt w:val="upperRoman"/>
         <w:lvlText w:val="%2."/>
@@ -27838,7 +27986,7 @@
       </w:lvl>
     </w:lvlOverride>
     <w:lvlOverride w:ilvl="2">
-      <w:lvl w:ilvl="2" w:tplc="EB7EC4B4">
+      <w:lvl w:ilvl="2" w:tplc="ECE23F32">
         <w:start w:val="1"/>
         <w:numFmt w:val="upperRoman"/>
         <w:lvlText w:val="%3."/>
@@ -27874,7 +28022,7 @@
       </w:lvl>
     </w:lvlOverride>
     <w:lvlOverride w:ilvl="3">
-      <w:lvl w:ilvl="3" w:tplc="BE4632C4">
+      <w:lvl w:ilvl="3" w:tplc="B02C24AE">
         <w:start w:val="1"/>
         <w:numFmt w:val="upperRoman"/>
         <w:lvlText w:val="%4."/>
@@ -27910,7 +28058,7 @@
       </w:lvl>
     </w:lvlOverride>
     <w:lvlOverride w:ilvl="4">
-      <w:lvl w:ilvl="4" w:tplc="D7DA579C">
+      <w:lvl w:ilvl="4" w:tplc="9D2059E2">
         <w:start w:val="1"/>
         <w:numFmt w:val="upperRoman"/>
         <w:lvlText w:val="%5."/>
@@ -27946,7 +28094,7 @@
       </w:lvl>
     </w:lvlOverride>
     <w:lvlOverride w:ilvl="5">
-      <w:lvl w:ilvl="5" w:tplc="69E275FC">
+      <w:lvl w:ilvl="5" w:tplc="9B406F02">
         <w:start w:val="1"/>
         <w:numFmt w:val="upperRoman"/>
         <w:lvlText w:val="%6."/>
@@ -27982,7 +28130,7 @@
       </w:lvl>
     </w:lvlOverride>
     <w:lvlOverride w:ilvl="6">
-      <w:lvl w:ilvl="6" w:tplc="D2A6AE3E">
+      <w:lvl w:ilvl="6" w:tplc="FE48D022">
         <w:start w:val="1"/>
         <w:numFmt w:val="upperRoman"/>
         <w:lvlText w:val="%7."/>
@@ -28018,7 +28166,7 @@
       </w:lvl>
     </w:lvlOverride>
     <w:lvlOverride w:ilvl="7">
-      <w:lvl w:ilvl="7" w:tplc="03645670">
+      <w:lvl w:ilvl="7" w:tplc="55F02FA2">
         <w:start w:val="1"/>
         <w:numFmt w:val="upperRoman"/>
         <w:lvlText w:val="%8."/>
@@ -28054,7 +28202,7 @@
       </w:lvl>
     </w:lvlOverride>
     <w:lvlOverride w:ilvl="8">
-      <w:lvl w:ilvl="8" w:tplc="98184BFE">
+      <w:lvl w:ilvl="8" w:tplc="B59218DC">
         <w:start w:val="1"/>
         <w:numFmt w:val="upperRoman"/>
         <w:lvlText w:val="%9."/>
@@ -28099,7 +28247,7 @@
   <w:num w:numId="12">
     <w:abstractNumId w:val="6"/>
     <w:lvlOverride w:ilvl="0">
-      <w:lvl w:ilvl="0" w:tplc="2132BE4A">
+      <w:lvl w:ilvl="0" w:tplc="26225698">
         <w:start w:val="1"/>
         <w:numFmt w:val="upperLetter"/>
         <w:lvlText w:val="%1."/>
@@ -28132,7 +28280,7 @@
       </w:lvl>
     </w:lvlOverride>
     <w:lvlOverride w:ilvl="1">
-      <w:lvl w:ilvl="1" w:tplc="C8F03CDE">
+      <w:lvl w:ilvl="1" w:tplc="8D9E4EB2">
         <w:start w:val="1"/>
         <w:numFmt w:val="upperLetter"/>
         <w:lvlText w:val="%2."/>
@@ -28168,7 +28316,7 @@
       </w:lvl>
     </w:lvlOverride>
     <w:lvlOverride w:ilvl="2">
-      <w:lvl w:ilvl="2" w:tplc="900CA650">
+      <w:lvl w:ilvl="2" w:tplc="96A852BA">
         <w:start w:val="1"/>
         <w:numFmt w:val="upperLetter"/>
         <w:lvlText w:val="%3."/>
@@ -28204,7 +28352,7 @@
       </w:lvl>
     </w:lvlOverride>
     <w:lvlOverride w:ilvl="3">
-      <w:lvl w:ilvl="3" w:tplc="C9288728">
+      <w:lvl w:ilvl="3" w:tplc="397CC2EE">
         <w:start w:val="1"/>
         <w:numFmt w:val="upperLetter"/>
         <w:lvlText w:val="%4."/>
@@ -28240,7 +28388,7 @@
       </w:lvl>
     </w:lvlOverride>
     <w:lvlOverride w:ilvl="4">
-      <w:lvl w:ilvl="4" w:tplc="91E0A172">
+      <w:lvl w:ilvl="4" w:tplc="A2EE14DA">
         <w:start w:val="1"/>
         <w:numFmt w:val="upperLetter"/>
         <w:lvlText w:val="%5."/>
@@ -28276,7 +28424,7 @@
       </w:lvl>
     </w:lvlOverride>
     <w:lvlOverride w:ilvl="5">
-      <w:lvl w:ilvl="5" w:tplc="18F4ACB6">
+      <w:lvl w:ilvl="5" w:tplc="3D3ECFB2">
         <w:start w:val="1"/>
         <w:numFmt w:val="upperLetter"/>
         <w:lvlText w:val="%6."/>
@@ -28312,7 +28460,7 @@
       </w:lvl>
     </w:lvlOverride>
     <w:lvlOverride w:ilvl="6">
-      <w:lvl w:ilvl="6" w:tplc="69D453F4">
+      <w:lvl w:ilvl="6" w:tplc="5F1639E4">
         <w:start w:val="1"/>
         <w:numFmt w:val="upperLetter"/>
         <w:lvlText w:val="%7."/>
@@ -28348,7 +28496,7 @@
       </w:lvl>
     </w:lvlOverride>
     <w:lvlOverride w:ilvl="7">
-      <w:lvl w:ilvl="7" w:tplc="15DAC402">
+      <w:lvl w:ilvl="7" w:tplc="69182AB8">
         <w:start w:val="1"/>
         <w:numFmt w:val="upperLetter"/>
         <w:lvlText w:val="%8."/>
@@ -28384,7 +28532,7 @@
       </w:lvl>
     </w:lvlOverride>
     <w:lvlOverride w:ilvl="8">
-      <w:lvl w:ilvl="8" w:tplc="0D1C30A4">
+      <w:lvl w:ilvl="8" w:tplc="5A2A9424">
         <w:start w:val="1"/>
         <w:numFmt w:val="upperLetter"/>
         <w:lvlText w:val="%9."/>
@@ -28423,7 +28571,7 @@
   <w:num w:numId="13">
     <w:abstractNumId w:val="6"/>
     <w:lvlOverride w:ilvl="0">
-      <w:lvl w:ilvl="0" w:tplc="2132BE4A">
+      <w:lvl w:ilvl="0" w:tplc="26225698">
         <w:start w:val="1"/>
         <w:numFmt w:val="upperLetter"/>
         <w:lvlText w:val="%1."/>
@@ -28459,7 +28607,7 @@
       </w:lvl>
     </w:lvlOverride>
     <w:lvlOverride w:ilvl="1">
-      <w:lvl w:ilvl="1" w:tplc="C8F03CDE">
+      <w:lvl w:ilvl="1" w:tplc="8D9E4EB2">
         <w:start w:val="1"/>
         <w:numFmt w:val="upperLetter"/>
         <w:lvlText w:val="%2."/>
@@ -28495,7 +28643,7 @@
       </w:lvl>
     </w:lvlOverride>
     <w:lvlOverride w:ilvl="2">
-      <w:lvl w:ilvl="2" w:tplc="900CA650">
+      <w:lvl w:ilvl="2" w:tplc="96A852BA">
         <w:start w:val="1"/>
         <w:numFmt w:val="upperLetter"/>
         <w:lvlText w:val="%3."/>
@@ -28531,7 +28679,7 @@
       </w:lvl>
     </w:lvlOverride>
     <w:lvlOverride w:ilvl="3">
-      <w:lvl w:ilvl="3" w:tplc="C9288728">
+      <w:lvl w:ilvl="3" w:tplc="397CC2EE">
         <w:start w:val="1"/>
         <w:numFmt w:val="upperLetter"/>
         <w:lvlText w:val="%4."/>
@@ -28567,7 +28715,7 @@
       </w:lvl>
     </w:lvlOverride>
     <w:lvlOverride w:ilvl="4">
-      <w:lvl w:ilvl="4" w:tplc="91E0A172">
+      <w:lvl w:ilvl="4" w:tplc="A2EE14DA">
         <w:start w:val="1"/>
         <w:numFmt w:val="upperLetter"/>
         <w:lvlText w:val="%5."/>
@@ -28603,7 +28751,7 @@
       </w:lvl>
     </w:lvlOverride>
     <w:lvlOverride w:ilvl="5">
-      <w:lvl w:ilvl="5" w:tplc="18F4ACB6">
+      <w:lvl w:ilvl="5" w:tplc="3D3ECFB2">
         <w:start w:val="1"/>
         <w:numFmt w:val="upperLetter"/>
         <w:lvlText w:val="%6."/>
@@ -28639,7 +28787,7 @@
       </w:lvl>
     </w:lvlOverride>
     <w:lvlOverride w:ilvl="6">
-      <w:lvl w:ilvl="6" w:tplc="69D453F4">
+      <w:lvl w:ilvl="6" w:tplc="5F1639E4">
         <w:start w:val="1"/>
         <w:numFmt w:val="upperLetter"/>
         <w:lvlText w:val="%7."/>
@@ -28675,7 +28823,7 @@
       </w:lvl>
     </w:lvlOverride>
     <w:lvlOverride w:ilvl="7">
-      <w:lvl w:ilvl="7" w:tplc="15DAC402">
+      <w:lvl w:ilvl="7" w:tplc="69182AB8">
         <w:start w:val="1"/>
         <w:numFmt w:val="upperLetter"/>
         <w:lvlText w:val="%8."/>
@@ -28711,7 +28859,7 @@
       </w:lvl>
     </w:lvlOverride>
     <w:lvlOverride w:ilvl="8">
-      <w:lvl w:ilvl="8" w:tplc="0D1C30A4">
+      <w:lvl w:ilvl="8" w:tplc="5A2A9424">
         <w:start w:val="1"/>
         <w:numFmt w:val="upperLetter"/>
         <w:lvlText w:val="%9."/>
@@ -28751,7 +28899,7 @@
     <w:abstractNumId w:val="1"/>
     <w:lvlOverride w:ilvl="0">
       <w:startOverride w:val="1"/>
-      <w:lvl w:ilvl="0" w:tplc="3E26C266">
+      <w:lvl w:ilvl="0" w:tplc="65F609C8">
         <w:start w:val="1"/>
         <w:numFmt w:val="decimal"/>
         <w:lvlText w:val="%1."/>
@@ -28785,7 +28933,7 @@
     </w:lvlOverride>
     <w:lvlOverride w:ilvl="1">
       <w:startOverride w:val="3"/>
-      <w:lvl w:ilvl="1" w:tplc="4C7CB1DC">
+      <w:lvl w:ilvl="1" w:tplc="962A3D60">
         <w:start w:val="3"/>
         <w:numFmt w:val="upperRoman"/>
         <w:lvlText w:val="%2."/>
@@ -28819,7 +28967,7 @@
     </w:lvlOverride>
     <w:lvlOverride w:ilvl="2">
       <w:startOverride w:val="1"/>
-      <w:lvl w:ilvl="2" w:tplc="EB7EC4B4">
+      <w:lvl w:ilvl="2" w:tplc="ECE23F32">
         <w:start w:val="1"/>
         <w:numFmt w:val="upperRoman"/>
         <w:lvlText w:val="%3."/>
@@ -28856,7 +29004,7 @@
     </w:lvlOverride>
     <w:lvlOverride w:ilvl="3">
       <w:startOverride w:val="1"/>
-      <w:lvl w:ilvl="3" w:tplc="BE4632C4">
+      <w:lvl w:ilvl="3" w:tplc="B02C24AE">
         <w:start w:val="1"/>
         <w:numFmt w:val="upperRoman"/>
         <w:lvlText w:val="%4."/>
@@ -28893,7 +29041,7 @@
     </w:lvlOverride>
     <w:lvlOverride w:ilvl="4">
       <w:startOverride w:val="1"/>
-      <w:lvl w:ilvl="4" w:tplc="D7DA579C">
+      <w:lvl w:ilvl="4" w:tplc="9D2059E2">
         <w:start w:val="1"/>
         <w:numFmt w:val="upperRoman"/>
         <w:lvlText w:val="%5."/>
@@ -28930,7 +29078,7 @@
     </w:lvlOverride>
     <w:lvlOverride w:ilvl="5">
       <w:startOverride w:val="1"/>
-      <w:lvl w:ilvl="5" w:tplc="69E275FC">
+      <w:lvl w:ilvl="5" w:tplc="9B406F02">
         <w:start w:val="1"/>
         <w:numFmt w:val="upperRoman"/>
         <w:lvlText w:val="%6."/>
@@ -28967,7 +29115,7 @@
     </w:lvlOverride>
     <w:lvlOverride w:ilvl="6">
       <w:startOverride w:val="1"/>
-      <w:lvl w:ilvl="6" w:tplc="D2A6AE3E">
+      <w:lvl w:ilvl="6" w:tplc="FE48D022">
         <w:start w:val="1"/>
         <w:numFmt w:val="upperRoman"/>
         <w:lvlText w:val="%7."/>
@@ -29004,7 +29152,7 @@
     </w:lvlOverride>
     <w:lvlOverride w:ilvl="7">
       <w:startOverride w:val="1"/>
-      <w:lvl w:ilvl="7" w:tplc="03645670">
+      <w:lvl w:ilvl="7" w:tplc="55F02FA2">
         <w:start w:val="1"/>
         <w:numFmt w:val="upperRoman"/>
         <w:lvlText w:val="%8."/>
@@ -29041,7 +29189,7 @@
     </w:lvlOverride>
     <w:lvlOverride w:ilvl="8">
       <w:startOverride w:val="1"/>
-      <w:lvl w:ilvl="8" w:tplc="98184BFE">
+      <w:lvl w:ilvl="8" w:tplc="B59218DC">
         <w:start w:val="1"/>
         <w:numFmt w:val="upperRoman"/>
         <w:lvlText w:val="%9."/>
@@ -29086,7 +29234,7 @@
   <w:num w:numId="17">
     <w:abstractNumId w:val="3"/>
     <w:lvlOverride w:ilvl="0">
-      <w:lvl w:ilvl="0" w:tplc="39AABC1E">
+      <w:lvl w:ilvl="0" w:tplc="A7003694">
         <w:start w:val="1"/>
         <w:numFmt w:val="upperLetter"/>
         <w:lvlText w:val="%1."/>
@@ -29119,7 +29267,7 @@
       </w:lvl>
     </w:lvlOverride>
     <w:lvlOverride w:ilvl="1">
-      <w:lvl w:ilvl="1" w:tplc="649AC2E8">
+      <w:lvl w:ilvl="1" w:tplc="2A50ABE0">
         <w:start w:val="1"/>
         <w:numFmt w:val="decimal"/>
         <w:lvlText w:val="%2."/>
@@ -29155,7 +29303,7 @@
       </w:lvl>
     </w:lvlOverride>
     <w:lvlOverride w:ilvl="2">
-      <w:lvl w:ilvl="2" w:tplc="E32EFB40">
+      <w:lvl w:ilvl="2" w:tplc="3F0866E6">
         <w:start w:val="1"/>
         <w:numFmt w:val="decimal"/>
         <w:lvlText w:val="%3."/>
@@ -29192,7 +29340,7 @@
       </w:lvl>
     </w:lvlOverride>
     <w:lvlOverride w:ilvl="3">
-      <w:lvl w:ilvl="3" w:tplc="601C753E">
+      <w:lvl w:ilvl="3" w:tplc="FCEEFDD2">
         <w:start w:val="1"/>
         <w:numFmt w:val="decimal"/>
         <w:lvlText w:val="%4."/>
@@ -29229,7 +29377,7 @@
       </w:lvl>
     </w:lvlOverride>
     <w:lvlOverride w:ilvl="4">
-      <w:lvl w:ilvl="4" w:tplc="5756092A">
+      <w:lvl w:ilvl="4" w:tplc="032022F6">
         <w:start w:val="1"/>
         <w:numFmt w:val="decimal"/>
         <w:lvlText w:val="%5."/>
@@ -29266,7 +29414,7 @@
       </w:lvl>
     </w:lvlOverride>
     <w:lvlOverride w:ilvl="5">
-      <w:lvl w:ilvl="5" w:tplc="FAEA7CCA">
+      <w:lvl w:ilvl="5" w:tplc="8CBA3352">
         <w:start w:val="1"/>
         <w:numFmt w:val="decimal"/>
         <w:lvlText w:val="%6."/>
@@ -29303,7 +29451,7 @@
       </w:lvl>
     </w:lvlOverride>
     <w:lvlOverride w:ilvl="6">
-      <w:lvl w:ilvl="6" w:tplc="E5742B0E">
+      <w:lvl w:ilvl="6" w:tplc="5B2C3C48">
         <w:start w:val="1"/>
         <w:numFmt w:val="decimal"/>
         <w:lvlText w:val="%7."/>
@@ -29340,7 +29488,7 @@
       </w:lvl>
     </w:lvlOverride>
     <w:lvlOverride w:ilvl="7">
-      <w:lvl w:ilvl="7" w:tplc="0C2C4516">
+      <w:lvl w:ilvl="7" w:tplc="E3F27D2C">
         <w:start w:val="1"/>
         <w:numFmt w:val="decimal"/>
         <w:lvlText w:val="%8."/>
@@ -29377,7 +29525,7 @@
       </w:lvl>
     </w:lvlOverride>
     <w:lvlOverride w:ilvl="8">
-      <w:lvl w:ilvl="8" w:tplc="C3D67358">
+      <w:lvl w:ilvl="8" w:tplc="799CB2F2">
         <w:start w:val="1"/>
         <w:numFmt w:val="decimal"/>
         <w:lvlText w:val="%9."/>
@@ -29417,7 +29565,7 @@
   <w:num w:numId="18">
     <w:abstractNumId w:val="3"/>
     <w:lvlOverride w:ilvl="0">
-      <w:lvl w:ilvl="0" w:tplc="39AABC1E">
+      <w:lvl w:ilvl="0" w:tplc="A7003694">
         <w:start w:val="1"/>
         <w:numFmt w:val="upperLetter"/>
         <w:lvlText w:val="%1."/>
@@ -29450,7 +29598,7 @@
       </w:lvl>
     </w:lvlOverride>
     <w:lvlOverride w:ilvl="1">
-      <w:lvl w:ilvl="1" w:tplc="649AC2E8">
+      <w:lvl w:ilvl="1" w:tplc="2A50ABE0">
         <w:start w:val="1"/>
         <w:numFmt w:val="decimal"/>
         <w:lvlText w:val="%2."/>
@@ -29483,7 +29631,7 @@
       </w:lvl>
     </w:lvlOverride>
     <w:lvlOverride w:ilvl="2">
-      <w:lvl w:ilvl="2" w:tplc="E32EFB40">
+      <w:lvl w:ilvl="2" w:tplc="3F0866E6">
         <w:start w:val="1"/>
         <w:numFmt w:val="decimal"/>
         <w:lvlText w:val="%3."/>
@@ -29519,7 +29667,7 @@
       </w:lvl>
     </w:lvlOverride>
     <w:lvlOverride w:ilvl="3">
-      <w:lvl w:ilvl="3" w:tplc="601C753E">
+      <w:lvl w:ilvl="3" w:tplc="FCEEFDD2">
         <w:start w:val="1"/>
         <w:numFmt w:val="decimal"/>
         <w:lvlText w:val="%4."/>
@@ -29555,7 +29703,7 @@
       </w:lvl>
     </w:lvlOverride>
     <w:lvlOverride w:ilvl="4">
-      <w:lvl w:ilvl="4" w:tplc="5756092A">
+      <w:lvl w:ilvl="4" w:tplc="032022F6">
         <w:start w:val="1"/>
         <w:numFmt w:val="decimal"/>
         <w:lvlText w:val="%5."/>
@@ -29591,7 +29739,7 @@
       </w:lvl>
     </w:lvlOverride>
     <w:lvlOverride w:ilvl="5">
-      <w:lvl w:ilvl="5" w:tplc="FAEA7CCA">
+      <w:lvl w:ilvl="5" w:tplc="8CBA3352">
         <w:start w:val="1"/>
         <w:numFmt w:val="decimal"/>
         <w:lvlText w:val="%6."/>
@@ -29627,7 +29775,7 @@
       </w:lvl>
     </w:lvlOverride>
     <w:lvlOverride w:ilvl="6">
-      <w:lvl w:ilvl="6" w:tplc="E5742B0E">
+      <w:lvl w:ilvl="6" w:tplc="5B2C3C48">
         <w:start w:val="1"/>
         <w:numFmt w:val="decimal"/>
         <w:lvlText w:val="%7."/>
@@ -29663,7 +29811,7 @@
       </w:lvl>
     </w:lvlOverride>
     <w:lvlOverride w:ilvl="7">
-      <w:lvl w:ilvl="7" w:tplc="0C2C4516">
+      <w:lvl w:ilvl="7" w:tplc="E3F27D2C">
         <w:start w:val="1"/>
         <w:numFmt w:val="decimal"/>
         <w:lvlText w:val="%8."/>
@@ -29699,7 +29847,7 @@
       </w:lvl>
     </w:lvlOverride>
     <w:lvlOverride w:ilvl="8">
-      <w:lvl w:ilvl="8" w:tplc="C3D67358">
+      <w:lvl w:ilvl="8" w:tplc="799CB2F2">
         <w:start w:val="1"/>
         <w:numFmt w:val="decimal"/>
         <w:lvlText w:val="%9."/>
@@ -29738,7 +29886,7 @@
   <w:num w:numId="19">
     <w:abstractNumId w:val="3"/>
     <w:lvlOverride w:ilvl="0">
-      <w:lvl w:ilvl="0" w:tplc="39AABC1E">
+      <w:lvl w:ilvl="0" w:tplc="A7003694">
         <w:start w:val="1"/>
         <w:numFmt w:val="upperLetter"/>
         <w:lvlText w:val="%1."/>
@@ -29771,7 +29919,7 @@
       </w:lvl>
     </w:lvlOverride>
     <w:lvlOverride w:ilvl="1">
-      <w:lvl w:ilvl="1" w:tplc="649AC2E8">
+      <w:lvl w:ilvl="1" w:tplc="2A50ABE0">
         <w:start w:val="1"/>
         <w:numFmt w:val="decimal"/>
         <w:lvlText w:val="%2."/>
@@ -29807,7 +29955,7 @@
       </w:lvl>
     </w:lvlOverride>
     <w:lvlOverride w:ilvl="2">
-      <w:lvl w:ilvl="2" w:tplc="E32EFB40">
+      <w:lvl w:ilvl="2" w:tplc="3F0866E6">
         <w:start w:val="1"/>
         <w:numFmt w:val="decimal"/>
         <w:lvlText w:val="%3."/>
@@ -29843,7 +29991,7 @@
       </w:lvl>
     </w:lvlOverride>
     <w:lvlOverride w:ilvl="3">
-      <w:lvl w:ilvl="3" w:tplc="601C753E">
+      <w:lvl w:ilvl="3" w:tplc="FCEEFDD2">
         <w:start w:val="1"/>
         <w:numFmt w:val="decimal"/>
         <w:lvlText w:val="%4."/>
@@ -29879,7 +30027,7 @@
       </w:lvl>
     </w:lvlOverride>
     <w:lvlOverride w:ilvl="4">
-      <w:lvl w:ilvl="4" w:tplc="5756092A">
+      <w:lvl w:ilvl="4" w:tplc="032022F6">
         <w:start w:val="1"/>
         <w:numFmt w:val="decimal"/>
         <w:lvlText w:val="%5."/>
@@ -29915,7 +30063,7 @@
       </w:lvl>
     </w:lvlOverride>
     <w:lvlOverride w:ilvl="5">
-      <w:lvl w:ilvl="5" w:tplc="FAEA7CCA">
+      <w:lvl w:ilvl="5" w:tplc="8CBA3352">
         <w:start w:val="1"/>
         <w:numFmt w:val="decimal"/>
         <w:lvlText w:val="%6."/>
@@ -29951,7 +30099,7 @@
       </w:lvl>
     </w:lvlOverride>
     <w:lvlOverride w:ilvl="6">
-      <w:lvl w:ilvl="6" w:tplc="E5742B0E">
+      <w:lvl w:ilvl="6" w:tplc="5B2C3C48">
         <w:start w:val="1"/>
         <w:numFmt w:val="decimal"/>
         <w:lvlText w:val="%7."/>
@@ -29987,7 +30135,7 @@
       </w:lvl>
     </w:lvlOverride>
     <w:lvlOverride w:ilvl="7">
-      <w:lvl w:ilvl="7" w:tplc="0C2C4516">
+      <w:lvl w:ilvl="7" w:tplc="E3F27D2C">
         <w:start w:val="1"/>
         <w:numFmt w:val="decimal"/>
         <w:lvlText w:val="%8."/>
@@ -30023,7 +30171,7 @@
       </w:lvl>
     </w:lvlOverride>
     <w:lvlOverride w:ilvl="8">
-      <w:lvl w:ilvl="8" w:tplc="C3D67358">
+      <w:lvl w:ilvl="8" w:tplc="799CB2F2">
         <w:start w:val="1"/>
         <w:numFmt w:val="decimal"/>
         <w:lvlText w:val="%9."/>
@@ -30063,7 +30211,7 @@
     <w:abstractNumId w:val="1"/>
     <w:lvlOverride w:ilvl="0">
       <w:startOverride w:val="1"/>
-      <w:lvl w:ilvl="0" w:tplc="3E26C266">
+      <w:lvl w:ilvl="0" w:tplc="65F609C8">
         <w:start w:val="1"/>
         <w:numFmt w:val="decimal"/>
         <w:lvlText w:val="%1."/>
@@ -30097,7 +30245,7 @@
     </w:lvlOverride>
     <w:lvlOverride w:ilvl="1">
       <w:startOverride w:val="4"/>
-      <w:lvl w:ilvl="1" w:tplc="4C7CB1DC">
+      <w:lvl w:ilvl="1" w:tplc="962A3D60">
         <w:start w:val="4"/>
         <w:numFmt w:val="upperRoman"/>
         <w:lvlText w:val="%2."/>
@@ -30132,7 +30280,7 @@
     </w:lvlOverride>
     <w:lvlOverride w:ilvl="2">
       <w:startOverride w:val="1"/>
-      <w:lvl w:ilvl="2" w:tplc="EB7EC4B4">
+      <w:lvl w:ilvl="2" w:tplc="ECE23F32">
         <w:start w:val="1"/>
         <w:numFmt w:val="upperRoman"/>
         <w:lvlText w:val="%3."/>
@@ -30167,7 +30315,7 @@
     </w:lvlOverride>
     <w:lvlOverride w:ilvl="3">
       <w:startOverride w:val="1"/>
-      <w:lvl w:ilvl="3" w:tplc="BE4632C4">
+      <w:lvl w:ilvl="3" w:tplc="B02C24AE">
         <w:start w:val="1"/>
         <w:numFmt w:val="upperRoman"/>
         <w:lvlText w:val="%4."/>
@@ -30202,7 +30350,7 @@
     </w:lvlOverride>
     <w:lvlOverride w:ilvl="4">
       <w:startOverride w:val="1"/>
-      <w:lvl w:ilvl="4" w:tplc="D7DA579C">
+      <w:lvl w:ilvl="4" w:tplc="9D2059E2">
         <w:start w:val="1"/>
         <w:numFmt w:val="upperRoman"/>
         <w:lvlText w:val="%5."/>
@@ -30237,7 +30385,7 @@
     </w:lvlOverride>
     <w:lvlOverride w:ilvl="5">
       <w:startOverride w:val="1"/>
-      <w:lvl w:ilvl="5" w:tplc="69E275FC">
+      <w:lvl w:ilvl="5" w:tplc="9B406F02">
         <w:start w:val="1"/>
         <w:numFmt w:val="upperRoman"/>
         <w:lvlText w:val="%6."/>
@@ -30272,7 +30420,7 @@
     </w:lvlOverride>
     <w:lvlOverride w:ilvl="6">
       <w:startOverride w:val="1"/>
-      <w:lvl w:ilvl="6" w:tplc="D2A6AE3E">
+      <w:lvl w:ilvl="6" w:tplc="FE48D022">
         <w:start w:val="1"/>
         <w:numFmt w:val="upperRoman"/>
         <w:lvlText w:val="%7."/>
@@ -30307,7 +30455,7 @@
     </w:lvlOverride>
     <w:lvlOverride w:ilvl="7">
       <w:startOverride w:val="1"/>
-      <w:lvl w:ilvl="7" w:tplc="03645670">
+      <w:lvl w:ilvl="7" w:tplc="55F02FA2">
         <w:start w:val="1"/>
         <w:numFmt w:val="upperRoman"/>
         <w:lvlText w:val="%8."/>
@@ -30342,7 +30490,7 @@
     </w:lvlOverride>
     <w:lvlOverride w:ilvl="8">
       <w:startOverride w:val="1"/>
-      <w:lvl w:ilvl="8" w:tplc="98184BFE">
+      <w:lvl w:ilvl="8" w:tplc="B59218DC">
         <w:start w:val="1"/>
         <w:numFmt w:val="upperRoman"/>
         <w:lvlText w:val="%9."/>
@@ -30380,7 +30528,7 @@
     <w:abstractNumId w:val="1"/>
     <w:lvlOverride w:ilvl="0">
       <w:startOverride w:val="1"/>
-      <w:lvl w:ilvl="0" w:tplc="3E26C266">
+      <w:lvl w:ilvl="0" w:tplc="65F609C8">
         <w:start w:val="1"/>
         <w:numFmt w:val="decimal"/>
         <w:lvlText w:val="%1."/>
@@ -30414,7 +30562,7 @@
     </w:lvlOverride>
     <w:lvlOverride w:ilvl="1">
       <w:startOverride w:val="5"/>
-      <w:lvl w:ilvl="1" w:tplc="4C7CB1DC">
+      <w:lvl w:ilvl="1" w:tplc="962A3D60">
         <w:start w:val="5"/>
         <w:numFmt w:val="upperRoman"/>
         <w:lvlText w:val="%2."/>
@@ -30449,7 +30597,7 @@
     </w:lvlOverride>
     <w:lvlOverride w:ilvl="2">
       <w:startOverride w:val="1"/>
-      <w:lvl w:ilvl="2" w:tplc="EB7EC4B4">
+      <w:lvl w:ilvl="2" w:tplc="ECE23F32">
         <w:start w:val="1"/>
         <w:numFmt w:val="upperRoman"/>
         <w:lvlText w:val="%3."/>
@@ -30484,7 +30632,7 @@
     </w:lvlOverride>
     <w:lvlOverride w:ilvl="3">
       <w:startOverride w:val="1"/>
-      <w:lvl w:ilvl="3" w:tplc="BE4632C4">
+      <w:lvl w:ilvl="3" w:tplc="B02C24AE">
         <w:start w:val="1"/>
         <w:numFmt w:val="upperRoman"/>
         <w:lvlText w:val="%4."/>
@@ -30519,7 +30667,7 @@
     </w:lvlOverride>
     <w:lvlOverride w:ilvl="4">
       <w:startOverride w:val="1"/>
-      <w:lvl w:ilvl="4" w:tplc="D7DA579C">
+      <w:lvl w:ilvl="4" w:tplc="9D2059E2">
         <w:start w:val="1"/>
         <w:numFmt w:val="upperRoman"/>
         <w:lvlText w:val="%5."/>
@@ -30554,7 +30702,7 @@
     </w:lvlOverride>
     <w:lvlOverride w:ilvl="5">
       <w:startOverride w:val="1"/>
-      <w:lvl w:ilvl="5" w:tplc="69E275FC">
+      <w:lvl w:ilvl="5" w:tplc="9B406F02">
         <w:start w:val="1"/>
         <w:numFmt w:val="upperRoman"/>
         <w:lvlText w:val="%6."/>
@@ -30589,7 +30737,7 @@
     </w:lvlOverride>
     <w:lvlOverride w:ilvl="6">
       <w:startOverride w:val="1"/>
-      <w:lvl w:ilvl="6" w:tplc="D2A6AE3E">
+      <w:lvl w:ilvl="6" w:tplc="FE48D022">
         <w:start w:val="1"/>
         <w:numFmt w:val="upperRoman"/>
         <w:lvlText w:val="%7."/>
@@ -30624,7 +30772,7 @@
     </w:lvlOverride>
     <w:lvlOverride w:ilvl="7">
       <w:startOverride w:val="1"/>
-      <w:lvl w:ilvl="7" w:tplc="03645670">
+      <w:lvl w:ilvl="7" w:tplc="55F02FA2">
         <w:start w:val="1"/>
         <w:numFmt w:val="upperRoman"/>
         <w:lvlText w:val="%8."/>
@@ -30659,7 +30807,7 @@
     </w:lvlOverride>
     <w:lvlOverride w:ilvl="8">
       <w:startOverride w:val="1"/>
-      <w:lvl w:ilvl="8" w:tplc="98184BFE">
+      <w:lvl w:ilvl="8" w:tplc="B59218DC">
         <w:start w:val="1"/>
         <w:numFmt w:val="upperRoman"/>
         <w:lvlText w:val="%9."/>
@@ -32443,7 +32591,7 @@
 </file>
 
 <file path=customXml/itemProps1.xml><?xml version="1.0" encoding="utf-8"?>
-<ds:datastoreItem xmlns:ds="http://schemas.openxmlformats.org/officeDocument/2006/customXml" ds:itemID="{7B866437-4A58-43DC-8EAE-EFFEB4BA9F0F}">
+<ds:datastoreItem xmlns:ds="http://schemas.openxmlformats.org/officeDocument/2006/customXml" ds:itemID="{0AFB734A-6F5C-4C73-8ADE-A4B5C0E8B279}">
   <ds:schemaRefs>
     <ds:schemaRef ds:uri="http://schemas.openxmlformats.org/officeDocument/2006/bibliography"/>
   </ds:schemaRefs>

</xml_diff>